<commit_message>
Added more to Module 7
</commit_message>
<xml_diff>
--- a/Module7/Discussion/Module 7_Discussion_Yves_Greatti.docx
+++ b/Module7/Discussion/Module 7_Discussion_Yves_Greatti.docx
@@ -4,6 +4,9 @@
   <w:body>
     <w:p>
       <w:pPr>
+        <w:pStyle w:val="NormalWeb"/>
+        <w:shd w:val="clear" w:color="auto" w:fill="FFFFFF"/>
+        <w:spacing w:before="0" w:beforeAutospacing="0" w:after="0" w:afterAutospacing="0"/>
         <w:rPr>
           <w:rFonts w:ascii="Helvetica" w:hAnsi="Helvetica"/>
         </w:rPr>
@@ -12,461 +15,76 @@
         <w:rPr>
           <w:rFonts w:ascii="Helvetica" w:hAnsi="Helvetica"/>
         </w:rPr>
-        <w:t xml:space="preserve">Provide an example of a medical device or biomaterial implant that failed due to the host immune response and describe why it failed. </w:t>
+        <w:t>View the following TED Talk by Manu Prakash: </w:t>
       </w:r>
-    </w:p>
-    <w:p>
-      <w:pPr>
-        <w:rPr>
-          <w:rFonts w:ascii="Helvetica" w:hAnsi="Helvetica"/>
-        </w:rPr>
-      </w:pPr>
+      <w:hyperlink r:id="rId8" w:anchor="t-768257" w:tgtFrame="_blank" w:history="1">
+        <w:r>
+          <w:rPr>
+            <w:rStyle w:val="screenreader-only"/>
+            <w:rFonts w:ascii="Helvetica" w:hAnsi="Helvetica"/>
+            <w:u w:val="single"/>
+            <w:bdr w:val="none" w:sz="0" w:space="0" w:color="auto" w:frame="1"/>
+          </w:rPr>
+          <w:t>Lifesaving scientific tools made of paper</w:t>
+        </w:r>
+      </w:hyperlink>
       <w:r>
         <w:rPr>
           <w:rFonts w:ascii="Helvetica" w:hAnsi="Helvetica"/>
         </w:rPr>
-        <w:t>Alternatively, discuss the issues leading to failure of transplants of a specific organ. Very broadly, how would you modify the biomaterial device or transplant treatment to improve or reduce the host immune response?</w:t>
+        <w:t>.</w:t>
       </w:r>
     </w:p>
     <w:p>
       <w:pPr>
+        <w:pStyle w:val="ListParagraph"/>
+        <w:numPr>
+          <w:ilvl w:val="0"/>
+          <w:numId w:val="35"/>
+        </w:numPr>
+        <w:shd w:val="clear" w:color="auto" w:fill="FFFFFF"/>
+        <w:spacing w:before="100" w:beforeAutospacing="1" w:after="100" w:afterAutospacing="1"/>
         <w:rPr>
-          <w:rFonts w:ascii="Helvetica" w:hAnsi="Helvetica"/>
-        </w:rPr>
-      </w:pPr>
-    </w:p>
-    <w:p>
-      <w:pPr>
-        <w:rPr>
-          <w:rFonts w:ascii="Helvetica" w:hAnsi="Helvetica"/>
+          <w:rFonts w:ascii="Lato" w:hAnsi="Lato"/>
+          <w:color w:val="2D3B45"/>
         </w:rPr>
       </w:pPr>
       <w:r>
         <w:rPr>
           <w:rFonts w:ascii="Helvetica" w:hAnsi="Helvetica"/>
         </w:rPr>
-        <w:t xml:space="preserve">The </w:t>
-      </w:r>
-      <w:proofErr w:type="spellStart"/>
-      <w:r>
-        <w:rPr>
-          <w:rFonts w:ascii="Helvetica" w:hAnsi="Helvetica"/>
-        </w:rPr>
-        <w:t>Synergrafte</w:t>
-      </w:r>
-      <w:proofErr w:type="spellEnd"/>
-      <w:r>
-        <w:rPr>
-          <w:rFonts w:ascii="Helvetica" w:hAnsi="Helvetica"/>
-        </w:rPr>
-        <w:t xml:space="preserve"> valve</w:t>
+        <w:t xml:space="preserve">To what </w:t>
       </w:r>
       <w:r>
         <w:rPr>
           <w:rFonts w:ascii="Helvetica" w:hAnsi="Helvetica"/>
         </w:rPr>
-        <w:t xml:space="preserve"> </w:t>
-      </w:r>
-      <w:sdt>
-        <w:sdtPr>
-          <w:rPr>
-            <w:rFonts w:ascii="Helvetica" w:hAnsi="Helvetica"/>
-          </w:rPr>
-          <w:alias w:val="SmartCite Citation"/>
-          <w:tag w:val="ce22528b-be9e-4e42-9171-10fd25b6886e:13bd0d7f-9988-4432-ad17-234c91526930+"/>
-          <w:id w:val="-1107118144"/>
-          <w:placeholder>
-            <w:docPart w:val="B523C06053A8444E9439B609B914254A"/>
-          </w:placeholder>
-        </w:sdtPr>
-        <w:sdtContent>
-          <w:r>
-            <w:rPr>
-              <w:rFonts w:ascii="Helvetica" w:hAnsi="Helvetica"/>
-            </w:rPr>
-            <w:t>[1]</w:t>
-          </w:r>
-        </w:sdtContent>
-      </w:sdt>
-      <w:r>
-        <w:rPr>
-          <w:rFonts w:ascii="Helvetica" w:hAnsi="Helvetica"/>
-        </w:rPr>
-        <w:t xml:space="preserve">, a decellularized porcine heart valve, was launched in Europe as an innovative biological valve alternative. Implanted in four children, these valves exhibited good initial function, but three children died within a year due to valve degeneration or rupture. All explanted valves showed </w:t>
+        <w:t>degree should</w:t>
       </w:r>
       <w:r>
         <w:rPr>
           <w:rFonts w:ascii="Helvetica" w:hAnsi="Helvetica"/>
         </w:rPr>
-        <w:t xml:space="preserve">severe </w:t>
+        <w:t xml:space="preserve"> resources such as science and money be focused on solving problems in developing countries? What do you think about the current balance of resources on domestic versus foreign issues</w:t>
       </w:r>
       <w:r>
         <w:rPr>
-          <w:rFonts w:ascii="Helvetica" w:hAnsi="Helvetica"/>
+          <w:rFonts w:ascii="Lato" w:hAnsi="Lato"/>
+          <w:color w:val="2D3B45"/>
         </w:rPr>
-        <w:t>inflammation</w:t>
+        <w:t>?</w:t>
       </w:r>
-      <w:r>
+    </w:p>
+    <w:p>
+      <w:pPr>
         <w:rPr>
           <w:rFonts w:ascii="Helvetica" w:hAnsi="Helvetica"/>
         </w:rPr>
-        <w:t xml:space="preserve">; presence of foreign body response dominated by neutrophils and macrophages, </w:t>
-      </w:r>
-      <w:r>
-        <w:rPr>
-          <w:rFonts w:ascii="Helvetica" w:hAnsi="Helvetica"/>
-        </w:rPr>
-        <w:t>leading to structural failure and significant calcification. These outcomes suggest</w:t>
-      </w:r>
-      <w:r>
-        <w:rPr>
-          <w:rFonts w:ascii="Helvetica" w:hAnsi="Helvetica"/>
-        </w:rPr>
-        <w:t>ed</w:t>
-      </w:r>
-      <w:r>
-        <w:rPr>
-          <w:rFonts w:ascii="Helvetica" w:hAnsi="Helvetica"/>
-        </w:rPr>
-        <w:t xml:space="preserve"> a</w:t>
-      </w:r>
-      <w:r>
-        <w:rPr>
-          <w:rFonts w:ascii="Helvetica" w:hAnsi="Helvetica"/>
-        </w:rPr>
-        <w:t>n initial</w:t>
-      </w:r>
-      <w:r>
-        <w:rPr>
-          <w:rFonts w:ascii="Helvetica" w:hAnsi="Helvetica"/>
-        </w:rPr>
-        <w:t xml:space="preserve"> strong inflammatory response to the xenogeneic collagen matrix</w:t>
-      </w:r>
-      <w:r>
-        <w:rPr>
-          <w:rFonts w:ascii="Helvetica" w:hAnsi="Helvetica"/>
-        </w:rPr>
-        <w:t>, followed by a lymphocyte response.</w:t>
-      </w:r>
-      <w:r>
-        <w:rPr>
-          <w:rFonts w:ascii="Tahoma" w:hAnsi="Tahoma" w:cs="Tahoma"/>
-        </w:rPr>
-        <w:t xml:space="preserve"> </w:t>
-      </w:r>
+      </w:pPr>
     </w:p>
-    <w:p>
-      <w:pPr>
-        <w:pStyle w:val="NormalWeb"/>
-        <w:rPr>
-          <w:rFonts w:ascii="Tahoma" w:hAnsi="Tahoma" w:cs="Tahoma"/>
-        </w:rPr>
-      </w:pPr>
-      <w:r>
-        <w:rPr>
-          <w:rFonts w:ascii="Tahoma" w:hAnsi="Tahoma" w:cs="Tahoma"/>
-        </w:rPr>
-        <w:t xml:space="preserve">The Scaffold could be </w:t>
-      </w:r>
-      <w:r>
-        <w:rPr>
-          <w:rFonts w:ascii="Tahoma" w:hAnsi="Tahoma" w:cs="Tahoma"/>
-        </w:rPr>
-        <w:t>reengineered,</w:t>
-      </w:r>
-      <w:r>
-        <w:rPr>
-          <w:rFonts w:ascii="Tahoma" w:hAnsi="Tahoma" w:cs="Tahoma"/>
-        </w:rPr>
-        <w:t xml:space="preserve"> </w:t>
-      </w:r>
-      <w:r>
-        <w:rPr>
-          <w:rFonts w:ascii="Tahoma" w:hAnsi="Tahoma" w:cs="Tahoma"/>
-        </w:rPr>
-        <w:t>including:</w:t>
-      </w:r>
-    </w:p>
-    <w:p>
-      <w:pPr>
-        <w:pStyle w:val="NormalWeb"/>
-        <w:numPr>
-          <w:ilvl w:val="0"/>
-          <w:numId w:val="33"/>
-        </w:numPr>
-        <w:ind w:left="360"/>
-        <w:rPr>
-          <w:rFonts w:ascii="Tahoma" w:hAnsi="Tahoma" w:cs="Tahoma"/>
-        </w:rPr>
-      </w:pPr>
-      <w:r>
-        <w:rPr>
-          <w:rFonts w:ascii="Tahoma" w:hAnsi="Tahoma" w:cs="Tahoma"/>
-        </w:rPr>
-        <w:t xml:space="preserve">An improved version of the </w:t>
-      </w:r>
-      <w:proofErr w:type="spellStart"/>
-      <w:r>
-        <w:rPr>
-          <w:rFonts w:ascii="Tahoma" w:hAnsi="Tahoma" w:cs="Tahoma"/>
-        </w:rPr>
-        <w:t>Synergrafte</w:t>
-      </w:r>
-      <w:proofErr w:type="spellEnd"/>
-      <w:r>
-        <w:rPr>
-          <w:rFonts w:ascii="Tahoma" w:hAnsi="Tahoma" w:cs="Tahoma"/>
-        </w:rPr>
-        <w:t xml:space="preserve"> valve could have its surface coated to push immunoglobulins away (</w:t>
-      </w:r>
-      <w:proofErr w:type="spellStart"/>
-      <w:r>
-        <w:rPr>
-          <w:rFonts w:ascii="Tahoma" w:hAnsi="Tahoma" w:cs="Tahoma"/>
-        </w:rPr>
-        <w:t>chemorepulsant</w:t>
-      </w:r>
-      <w:proofErr w:type="spellEnd"/>
-      <w:r>
-        <w:rPr>
-          <w:rFonts w:ascii="Tahoma" w:hAnsi="Tahoma" w:cs="Tahoma"/>
-        </w:rPr>
-        <w:t>).</w:t>
-      </w:r>
-    </w:p>
-    <w:p>
-      <w:pPr>
-        <w:pStyle w:val="NormalWeb"/>
-        <w:numPr>
-          <w:ilvl w:val="0"/>
-          <w:numId w:val="33"/>
-        </w:numPr>
-        <w:ind w:left="360"/>
-        <w:rPr>
-          <w:rFonts w:ascii="Tahoma" w:hAnsi="Tahoma" w:cs="Tahoma"/>
-        </w:rPr>
-      </w:pPr>
-      <w:r>
-        <w:rPr>
-          <w:rFonts w:ascii="Tahoma" w:hAnsi="Tahoma" w:cs="Tahoma"/>
-        </w:rPr>
-        <w:t>The Scaffold could be reengineered to support differentiation of the monocytes part of the pro-inflammatory reaction into M2-type anti-inflammatory macrophages which promote tissue repair and regeneration.</w:t>
-      </w:r>
-    </w:p>
-    <w:p>
-      <w:pPr>
-        <w:pStyle w:val="ListParagraph"/>
-        <w:numPr>
-          <w:ilvl w:val="0"/>
-          <w:numId w:val="33"/>
-        </w:numPr>
-        <w:ind w:left="360"/>
-        <w:rPr>
-          <w:rFonts w:ascii="Helvetica" w:hAnsi="Helvetica"/>
-        </w:rPr>
-      </w:pPr>
-      <w:r>
-        <w:rPr>
-          <w:rFonts w:ascii="Helvetica" w:hAnsi="Helvetica"/>
-        </w:rPr>
-        <w:t>Additionally</w:t>
-      </w:r>
-      <w:r>
-        <w:rPr>
-          <w:rFonts w:ascii="Helvetica" w:hAnsi="Helvetica"/>
-        </w:rPr>
-        <w:t>, w</w:t>
-      </w:r>
-      <w:r>
-        <w:rPr>
-          <w:rFonts w:ascii="Helvetica" w:hAnsi="Helvetica"/>
-        </w:rPr>
-        <w:t xml:space="preserve">e can control how fast the valve's support structure breaks down by choosing the right types of plastic materials and adjusting their mix. </w:t>
-      </w:r>
-    </w:p>
-    <w:p>
-      <w:pPr>
-        <w:pStyle w:val="ListParagraph"/>
-        <w:numPr>
-          <w:ilvl w:val="0"/>
-          <w:numId w:val="33"/>
-        </w:numPr>
-        <w:ind w:left="360"/>
-        <w:rPr>
-          <w:rFonts w:ascii="Tahoma" w:hAnsi="Tahoma" w:cs="Tahoma"/>
-        </w:rPr>
-      </w:pPr>
-      <w:r>
-        <w:rPr>
-          <w:rFonts w:ascii="Helvetica" w:hAnsi="Helvetica"/>
-        </w:rPr>
-        <w:t>To make the valve work better, we can add substances that attract healing cells or that encourage the growth of new blood vessels</w:t>
-      </w:r>
-      <w:r>
-        <w:rPr>
-          <w:rFonts w:ascii="Helvetica" w:hAnsi="Helvetica"/>
-        </w:rPr>
-        <w:t xml:space="preserve">: </w:t>
-      </w:r>
-      <w:r>
-        <w:rPr>
-          <w:rFonts w:ascii="Tahoma" w:hAnsi="Tahoma" w:cs="Tahoma"/>
-        </w:rPr>
-        <w:t>c</w:t>
-      </w:r>
-      <w:r>
-        <w:rPr>
-          <w:rFonts w:ascii="Tahoma" w:hAnsi="Tahoma" w:cs="Tahoma"/>
-        </w:rPr>
-        <w:t xml:space="preserve">hemotaxis could be part of the strategy to improve the </w:t>
-      </w:r>
-      <w:proofErr w:type="spellStart"/>
-      <w:r>
-        <w:rPr>
-          <w:rFonts w:ascii="Tahoma" w:hAnsi="Tahoma" w:cs="Tahoma"/>
-        </w:rPr>
-        <w:t>Synergrafte</w:t>
-      </w:r>
-      <w:proofErr w:type="spellEnd"/>
-      <w:r>
-        <w:rPr>
-          <w:rFonts w:ascii="Tahoma" w:hAnsi="Tahoma" w:cs="Tahoma"/>
-        </w:rPr>
-        <w:t xml:space="preserve"> valve by incorporating growth factors into the scaffold (VEGF), or other bioactive components to stop the influx of neutrophils.</w:t>
-      </w:r>
-      <w:r>
-        <w:rPr>
-          <w:rFonts w:ascii="Tahoma" w:hAnsi="Tahoma" w:cs="Tahoma"/>
-        </w:rPr>
-        <w:t xml:space="preserve"> </w:t>
-      </w:r>
-      <w:r>
-        <w:rPr>
-          <w:rFonts w:ascii="Tahoma" w:hAnsi="Tahoma" w:cs="Tahoma"/>
-        </w:rPr>
-        <w:t>These molecules could be pre-seeded into the scaffold</w:t>
-      </w:r>
-      <w:r>
-        <w:rPr>
-          <w:rFonts w:ascii="Tahoma" w:hAnsi="Tahoma" w:cs="Tahoma"/>
-        </w:rPr>
-        <w:t xml:space="preserve"> before the transplantation.</w:t>
-      </w:r>
-    </w:p>
-    <w:sdt>
-      <w:sdtPr>
-        <w:rPr>
-          <w:rFonts w:ascii="Helvetica" w:hAnsi="Helvetica"/>
-        </w:rPr>
-        <w:alias w:val="SmartCite Bibliography"/>
-        <w:tag w:val="IEEE (with URL)+{&quot;language&quot;:&quot;en-US&quot;,&quot;isSectionsModeOn&quot;:false}"/>
-        <w:id w:val="-789973642"/>
-        <w:placeholder>
-          <w:docPart w:val="DefaultPlaceholder_-1854013440"/>
-        </w:placeholder>
-      </w:sdtPr>
-      <w:sdtContent>
-        <w:p>
-          <w:pPr>
-            <w:divId w:val="751045671"/>
-            <w:rPr>
-              <w:rFonts w:ascii="Helvetica" w:hAnsi="Helvetica"/>
-            </w:rPr>
-          </w:pPr>
-        </w:p>
-        <w:p>
-          <w:pPr>
-            <w:pStyle w:val="bibliography"/>
-            <w:divId w:val="751045671"/>
-            <w:rPr>
-              <w:rFonts w:ascii="Helvetica" w:hAnsi="Helvetica"/>
-            </w:rPr>
-          </w:pPr>
-          <w:r>
-            <w:rPr>
-              <w:rFonts w:ascii="Helvetica" w:hAnsi="Helvetica"/>
-            </w:rPr>
-            <w:t xml:space="preserve">[1] P. Simon </w:t>
-          </w:r>
-          <w:r>
-            <w:rPr>
-              <w:rFonts w:ascii="Helvetica" w:hAnsi="Helvetica"/>
-              <w:i/>
-              <w:iCs/>
-            </w:rPr>
-            <w:t>et al.</w:t>
-          </w:r>
-          <w:r>
-            <w:rPr>
-              <w:rFonts w:ascii="Helvetica" w:hAnsi="Helvetica"/>
-            </w:rPr>
-            <w:t xml:space="preserve">, “Early failure of the tissue engineered porcine heart valve SYNERGRAFT® in pediatric patients,” </w:t>
-          </w:r>
-          <w:r>
-            <w:rPr>
-              <w:rFonts w:ascii="Helvetica" w:hAnsi="Helvetica"/>
-              <w:i/>
-              <w:iCs/>
-            </w:rPr>
-            <w:t>Eur. J. Cardio-</w:t>
-          </w:r>
-          <w:proofErr w:type="spellStart"/>
-          <w:r>
-            <w:rPr>
-              <w:rFonts w:ascii="Helvetica" w:hAnsi="Helvetica"/>
-              <w:i/>
-              <w:iCs/>
-            </w:rPr>
-            <w:t>Thorac</w:t>
-          </w:r>
-          <w:proofErr w:type="spellEnd"/>
-          <w:r>
-            <w:rPr>
-              <w:rFonts w:ascii="Helvetica" w:hAnsi="Helvetica"/>
-              <w:i/>
-              <w:iCs/>
-            </w:rPr>
-            <w:t>. Surg.</w:t>
-          </w:r>
-          <w:r>
-            <w:rPr>
-              <w:rFonts w:ascii="Helvetica" w:hAnsi="Helvetica"/>
-            </w:rPr>
-            <w:t xml:space="preserve">, vol. 23, no. 6, pp. 1002–1006, 2003, </w:t>
-          </w:r>
-          <w:proofErr w:type="spellStart"/>
-          <w:r>
-            <w:rPr>
-              <w:rFonts w:ascii="Helvetica" w:hAnsi="Helvetica"/>
-            </w:rPr>
-            <w:t>doi</w:t>
-          </w:r>
-          <w:proofErr w:type="spellEnd"/>
-          <w:r>
-            <w:rPr>
-              <w:rFonts w:ascii="Helvetica" w:hAnsi="Helvetica"/>
-            </w:rPr>
-            <w:t>: 10.1016/s1010-7940(03)00094-0</w:t>
-          </w:r>
-        </w:p>
-        <w:p>
-          <w:pPr>
-            <w:rPr>
-              <w:rFonts w:ascii="Helvetica" w:hAnsi="Helvetica"/>
-            </w:rPr>
-          </w:pPr>
-          <w:r>
-            <w:rPr>
-              <w:rFonts w:ascii="Helvetica" w:hAnsi="Helvetica"/>
-            </w:rPr>
-            <w:t> </w:t>
-          </w:r>
-        </w:p>
-      </w:sdtContent>
-    </w:sdt>
     <w:sectPr>
-      <w:footerReference w:type="even" r:id="rId8"/>
-      <w:footerReference w:type="default" r:id="rId9"/>
+      <w:footerReference w:type="even" r:id="rId9"/>
+      <w:footerReference w:type="default" r:id="rId10"/>
       <w:pgSz w:w="12240" w:h="15840"/>
       <w:pgMar w:top="1440" w:right="1440" w:bottom="1440" w:left="1440" w:header="720" w:footer="720" w:gutter="0"/>
       <w:cols w:space="720"/>
@@ -1428,6 +1046,119 @@
     </w:lvl>
   </w:abstractNum>
   <w:abstractNum w:abstractNumId="7" w15:restartNumberingAfterBreak="0">
+    <w:nsid w:val="184B2F5D"/>
+    <w:multiLevelType w:val="hybridMultilevel"/>
+    <w:tmpl w:val="9E86EE06"/>
+    <w:lvl w:ilvl="0" w:tplc="04090001">
+      <w:start w:val="1"/>
+      <w:numFmt w:val="bullet"/>
+      <w:lvlText w:val=""/>
+      <w:lvlJc w:val="left"/>
+      <w:pPr>
+        <w:ind w:left="360" w:hanging="360"/>
+      </w:pPr>
+      <w:rPr>
+        <w:rFonts w:ascii="Symbol" w:hAnsi="Symbol" w:hint="default"/>
+      </w:rPr>
+    </w:lvl>
+    <w:lvl w:ilvl="1" w:tplc="04090003" w:tentative="1">
+      <w:start w:val="1"/>
+      <w:numFmt w:val="bullet"/>
+      <w:lvlText w:val="o"/>
+      <w:lvlJc w:val="left"/>
+      <w:pPr>
+        <w:ind w:left="1080" w:hanging="360"/>
+      </w:pPr>
+      <w:rPr>
+        <w:rFonts w:ascii="Courier New" w:hAnsi="Courier New" w:cs="Courier New" w:hint="default"/>
+      </w:rPr>
+    </w:lvl>
+    <w:lvl w:ilvl="2" w:tplc="04090005" w:tentative="1">
+      <w:start w:val="1"/>
+      <w:numFmt w:val="bullet"/>
+      <w:lvlText w:val=""/>
+      <w:lvlJc w:val="left"/>
+      <w:pPr>
+        <w:ind w:left="1800" w:hanging="360"/>
+      </w:pPr>
+      <w:rPr>
+        <w:rFonts w:ascii="Wingdings" w:hAnsi="Wingdings" w:hint="default"/>
+      </w:rPr>
+    </w:lvl>
+    <w:lvl w:ilvl="3" w:tplc="04090001" w:tentative="1">
+      <w:start w:val="1"/>
+      <w:numFmt w:val="bullet"/>
+      <w:lvlText w:val=""/>
+      <w:lvlJc w:val="left"/>
+      <w:pPr>
+        <w:ind w:left="2520" w:hanging="360"/>
+      </w:pPr>
+      <w:rPr>
+        <w:rFonts w:ascii="Symbol" w:hAnsi="Symbol" w:hint="default"/>
+      </w:rPr>
+    </w:lvl>
+    <w:lvl w:ilvl="4" w:tplc="04090003" w:tentative="1">
+      <w:start w:val="1"/>
+      <w:numFmt w:val="bullet"/>
+      <w:lvlText w:val="o"/>
+      <w:lvlJc w:val="left"/>
+      <w:pPr>
+        <w:ind w:left="3240" w:hanging="360"/>
+      </w:pPr>
+      <w:rPr>
+        <w:rFonts w:ascii="Courier New" w:hAnsi="Courier New" w:cs="Courier New" w:hint="default"/>
+      </w:rPr>
+    </w:lvl>
+    <w:lvl w:ilvl="5" w:tplc="04090005" w:tentative="1">
+      <w:start w:val="1"/>
+      <w:numFmt w:val="bullet"/>
+      <w:lvlText w:val=""/>
+      <w:lvlJc w:val="left"/>
+      <w:pPr>
+        <w:ind w:left="3960" w:hanging="360"/>
+      </w:pPr>
+      <w:rPr>
+        <w:rFonts w:ascii="Wingdings" w:hAnsi="Wingdings" w:hint="default"/>
+      </w:rPr>
+    </w:lvl>
+    <w:lvl w:ilvl="6" w:tplc="04090001" w:tentative="1">
+      <w:start w:val="1"/>
+      <w:numFmt w:val="bullet"/>
+      <w:lvlText w:val=""/>
+      <w:lvlJc w:val="left"/>
+      <w:pPr>
+        <w:ind w:left="4680" w:hanging="360"/>
+      </w:pPr>
+      <w:rPr>
+        <w:rFonts w:ascii="Symbol" w:hAnsi="Symbol" w:hint="default"/>
+      </w:rPr>
+    </w:lvl>
+    <w:lvl w:ilvl="7" w:tplc="04090003" w:tentative="1">
+      <w:start w:val="1"/>
+      <w:numFmt w:val="bullet"/>
+      <w:lvlText w:val="o"/>
+      <w:lvlJc w:val="left"/>
+      <w:pPr>
+        <w:ind w:left="5400" w:hanging="360"/>
+      </w:pPr>
+      <w:rPr>
+        <w:rFonts w:ascii="Courier New" w:hAnsi="Courier New" w:cs="Courier New" w:hint="default"/>
+      </w:rPr>
+    </w:lvl>
+    <w:lvl w:ilvl="8" w:tplc="04090005" w:tentative="1">
+      <w:start w:val="1"/>
+      <w:numFmt w:val="bullet"/>
+      <w:lvlText w:val=""/>
+      <w:lvlJc w:val="left"/>
+      <w:pPr>
+        <w:ind w:left="6120" w:hanging="360"/>
+      </w:pPr>
+      <w:rPr>
+        <w:rFonts w:ascii="Wingdings" w:hAnsi="Wingdings" w:hint="default"/>
+      </w:rPr>
+    </w:lvl>
+  </w:abstractNum>
+  <w:abstractNum w:abstractNumId="8" w15:restartNumberingAfterBreak="0">
     <w:nsid w:val="196B47BC"/>
     <w:multiLevelType w:val="hybridMultilevel"/>
     <w:tmpl w:val="602E41CE"/>
@@ -1540,7 +1271,7 @@
       </w:rPr>
     </w:lvl>
   </w:abstractNum>
-  <w:abstractNum w:abstractNumId="8" w15:restartNumberingAfterBreak="0">
+  <w:abstractNum w:abstractNumId="9" w15:restartNumberingAfterBreak="0">
     <w:nsid w:val="1B857D10"/>
     <w:multiLevelType w:val="hybridMultilevel"/>
     <w:tmpl w:val="9A1A5634"/>
@@ -1652,7 +1383,7 @@
       </w:rPr>
     </w:lvl>
   </w:abstractNum>
-  <w:abstractNum w:abstractNumId="9" w15:restartNumberingAfterBreak="0">
+  <w:abstractNum w:abstractNumId="10" w15:restartNumberingAfterBreak="0">
     <w:nsid w:val="20662B09"/>
     <w:multiLevelType w:val="hybridMultilevel"/>
     <w:tmpl w:val="3F36740E"/>
@@ -1764,7 +1495,7 @@
       </w:rPr>
     </w:lvl>
   </w:abstractNum>
-  <w:abstractNum w:abstractNumId="10" w15:restartNumberingAfterBreak="0">
+  <w:abstractNum w:abstractNumId="11" w15:restartNumberingAfterBreak="0">
     <w:nsid w:val="245B7F6A"/>
     <w:multiLevelType w:val="multilevel"/>
     <w:tmpl w:val="CCA6AF78"/>
@@ -1913,7 +1644,7 @@
       </w:rPr>
     </w:lvl>
   </w:abstractNum>
-  <w:abstractNum w:abstractNumId="11" w15:restartNumberingAfterBreak="0">
+  <w:abstractNum w:abstractNumId="12" w15:restartNumberingAfterBreak="0">
     <w:nsid w:val="26375355"/>
     <w:multiLevelType w:val="multilevel"/>
     <w:tmpl w:val="46C0B382"/>
@@ -2062,7 +1793,7 @@
       </w:rPr>
     </w:lvl>
   </w:abstractNum>
-  <w:abstractNum w:abstractNumId="12" w15:restartNumberingAfterBreak="0">
+  <w:abstractNum w:abstractNumId="13" w15:restartNumberingAfterBreak="0">
     <w:nsid w:val="2FD822BC"/>
     <w:multiLevelType w:val="hybridMultilevel"/>
     <w:tmpl w:val="C7C44A00"/>
@@ -2175,7 +1906,7 @@
       </w:rPr>
     </w:lvl>
   </w:abstractNum>
-  <w:abstractNum w:abstractNumId="13" w15:restartNumberingAfterBreak="0">
+  <w:abstractNum w:abstractNumId="14" w15:restartNumberingAfterBreak="0">
     <w:nsid w:val="34736F1E"/>
     <w:multiLevelType w:val="hybridMultilevel"/>
     <w:tmpl w:val="1DB88FDE"/>
@@ -2261,7 +1992,7 @@
       </w:pPr>
     </w:lvl>
   </w:abstractNum>
-  <w:abstractNum w:abstractNumId="14" w15:restartNumberingAfterBreak="0">
+  <w:abstractNum w:abstractNumId="15" w15:restartNumberingAfterBreak="0">
     <w:nsid w:val="37451A5B"/>
     <w:multiLevelType w:val="multilevel"/>
     <w:tmpl w:val="7FDA6610"/>
@@ -2410,7 +2141,7 @@
       </w:rPr>
     </w:lvl>
   </w:abstractNum>
-  <w:abstractNum w:abstractNumId="15" w15:restartNumberingAfterBreak="0">
+  <w:abstractNum w:abstractNumId="16" w15:restartNumberingAfterBreak="0">
     <w:nsid w:val="39095969"/>
     <w:multiLevelType w:val="multilevel"/>
     <w:tmpl w:val="95765380"/>
@@ -2523,7 +2254,7 @@
       </w:pPr>
     </w:lvl>
   </w:abstractNum>
-  <w:abstractNum w:abstractNumId="16" w15:restartNumberingAfterBreak="0">
+  <w:abstractNum w:abstractNumId="17" w15:restartNumberingAfterBreak="0">
     <w:nsid w:val="3A405710"/>
     <w:multiLevelType w:val="hybridMultilevel"/>
     <w:tmpl w:val="77CA26F6"/>
@@ -2636,7 +2367,156 @@
       </w:rPr>
     </w:lvl>
   </w:abstractNum>
-  <w:abstractNum w:abstractNumId="17" w15:restartNumberingAfterBreak="0">
+  <w:abstractNum w:abstractNumId="18" w15:restartNumberingAfterBreak="0">
+    <w:nsid w:val="3DFF2BFA"/>
+    <w:multiLevelType w:val="multilevel"/>
+    <w:tmpl w:val="C7907C16"/>
+    <w:lvl w:ilvl="0">
+      <w:start w:val="1"/>
+      <w:numFmt w:val="bullet"/>
+      <w:lvlText w:val=""/>
+      <w:lvlJc w:val="left"/>
+      <w:pPr>
+        <w:tabs>
+          <w:tab w:val="num" w:pos="675"/>
+        </w:tabs>
+        <w:ind w:left="675" w:hanging="360"/>
+      </w:pPr>
+      <w:rPr>
+        <w:rFonts w:ascii="Symbol" w:hAnsi="Symbol" w:hint="default"/>
+        <w:sz w:val="20"/>
+      </w:rPr>
+    </w:lvl>
+    <w:lvl w:ilvl="1" w:tentative="1">
+      <w:start w:val="1"/>
+      <w:numFmt w:val="bullet"/>
+      <w:lvlText w:val="o"/>
+      <w:lvlJc w:val="left"/>
+      <w:pPr>
+        <w:tabs>
+          <w:tab w:val="num" w:pos="1395"/>
+        </w:tabs>
+        <w:ind w:left="1395" w:hanging="360"/>
+      </w:pPr>
+      <w:rPr>
+        <w:rFonts w:ascii="Courier New" w:hAnsi="Courier New" w:hint="default"/>
+        <w:sz w:val="20"/>
+      </w:rPr>
+    </w:lvl>
+    <w:lvl w:ilvl="2" w:tentative="1">
+      <w:start w:val="1"/>
+      <w:numFmt w:val="bullet"/>
+      <w:lvlText w:val=""/>
+      <w:lvlJc w:val="left"/>
+      <w:pPr>
+        <w:tabs>
+          <w:tab w:val="num" w:pos="2115"/>
+        </w:tabs>
+        <w:ind w:left="2115" w:hanging="360"/>
+      </w:pPr>
+      <w:rPr>
+        <w:rFonts w:ascii="Wingdings" w:hAnsi="Wingdings" w:hint="default"/>
+        <w:sz w:val="20"/>
+      </w:rPr>
+    </w:lvl>
+    <w:lvl w:ilvl="3" w:tentative="1">
+      <w:start w:val="1"/>
+      <w:numFmt w:val="bullet"/>
+      <w:lvlText w:val=""/>
+      <w:lvlJc w:val="left"/>
+      <w:pPr>
+        <w:tabs>
+          <w:tab w:val="num" w:pos="2835"/>
+        </w:tabs>
+        <w:ind w:left="2835" w:hanging="360"/>
+      </w:pPr>
+      <w:rPr>
+        <w:rFonts w:ascii="Wingdings" w:hAnsi="Wingdings" w:hint="default"/>
+        <w:sz w:val="20"/>
+      </w:rPr>
+    </w:lvl>
+    <w:lvl w:ilvl="4" w:tentative="1">
+      <w:start w:val="1"/>
+      <w:numFmt w:val="bullet"/>
+      <w:lvlText w:val=""/>
+      <w:lvlJc w:val="left"/>
+      <w:pPr>
+        <w:tabs>
+          <w:tab w:val="num" w:pos="3555"/>
+        </w:tabs>
+        <w:ind w:left="3555" w:hanging="360"/>
+      </w:pPr>
+      <w:rPr>
+        <w:rFonts w:ascii="Wingdings" w:hAnsi="Wingdings" w:hint="default"/>
+        <w:sz w:val="20"/>
+      </w:rPr>
+    </w:lvl>
+    <w:lvl w:ilvl="5" w:tentative="1">
+      <w:start w:val="1"/>
+      <w:numFmt w:val="bullet"/>
+      <w:lvlText w:val=""/>
+      <w:lvlJc w:val="left"/>
+      <w:pPr>
+        <w:tabs>
+          <w:tab w:val="num" w:pos="4275"/>
+        </w:tabs>
+        <w:ind w:left="4275" w:hanging="360"/>
+      </w:pPr>
+      <w:rPr>
+        <w:rFonts w:ascii="Wingdings" w:hAnsi="Wingdings" w:hint="default"/>
+        <w:sz w:val="20"/>
+      </w:rPr>
+    </w:lvl>
+    <w:lvl w:ilvl="6" w:tentative="1">
+      <w:start w:val="1"/>
+      <w:numFmt w:val="bullet"/>
+      <w:lvlText w:val=""/>
+      <w:lvlJc w:val="left"/>
+      <w:pPr>
+        <w:tabs>
+          <w:tab w:val="num" w:pos="4995"/>
+        </w:tabs>
+        <w:ind w:left="4995" w:hanging="360"/>
+      </w:pPr>
+      <w:rPr>
+        <w:rFonts w:ascii="Wingdings" w:hAnsi="Wingdings" w:hint="default"/>
+        <w:sz w:val="20"/>
+      </w:rPr>
+    </w:lvl>
+    <w:lvl w:ilvl="7" w:tentative="1">
+      <w:start w:val="1"/>
+      <w:numFmt w:val="bullet"/>
+      <w:lvlText w:val=""/>
+      <w:lvlJc w:val="left"/>
+      <w:pPr>
+        <w:tabs>
+          <w:tab w:val="num" w:pos="5715"/>
+        </w:tabs>
+        <w:ind w:left="5715" w:hanging="360"/>
+      </w:pPr>
+      <w:rPr>
+        <w:rFonts w:ascii="Wingdings" w:hAnsi="Wingdings" w:hint="default"/>
+        <w:sz w:val="20"/>
+      </w:rPr>
+    </w:lvl>
+    <w:lvl w:ilvl="8" w:tentative="1">
+      <w:start w:val="1"/>
+      <w:numFmt w:val="bullet"/>
+      <w:lvlText w:val=""/>
+      <w:lvlJc w:val="left"/>
+      <w:pPr>
+        <w:tabs>
+          <w:tab w:val="num" w:pos="6435"/>
+        </w:tabs>
+        <w:ind w:left="6435" w:hanging="360"/>
+      </w:pPr>
+      <w:rPr>
+        <w:rFonts w:ascii="Wingdings" w:hAnsi="Wingdings" w:hint="default"/>
+        <w:sz w:val="20"/>
+      </w:rPr>
+    </w:lvl>
+  </w:abstractNum>
+  <w:abstractNum w:abstractNumId="19" w15:restartNumberingAfterBreak="0">
     <w:nsid w:val="3E092F5D"/>
     <w:multiLevelType w:val="hybridMultilevel"/>
     <w:tmpl w:val="6D8AD9F8"/>
@@ -2749,7 +2629,7 @@
       </w:rPr>
     </w:lvl>
   </w:abstractNum>
-  <w:abstractNum w:abstractNumId="18" w15:restartNumberingAfterBreak="0">
+  <w:abstractNum w:abstractNumId="20" w15:restartNumberingAfterBreak="0">
     <w:nsid w:val="40425A69"/>
     <w:multiLevelType w:val="hybridMultilevel"/>
     <w:tmpl w:val="6CD24878"/>
@@ -2862,7 +2742,7 @@
       </w:rPr>
     </w:lvl>
   </w:abstractNum>
-  <w:abstractNum w:abstractNumId="19" w15:restartNumberingAfterBreak="0">
+  <w:abstractNum w:abstractNumId="21" w15:restartNumberingAfterBreak="0">
     <w:nsid w:val="470C57D0"/>
     <w:multiLevelType w:val="hybridMultilevel"/>
     <w:tmpl w:val="870A03FE"/>
@@ -2975,7 +2855,7 @@
       </w:rPr>
     </w:lvl>
   </w:abstractNum>
-  <w:abstractNum w:abstractNumId="20" w15:restartNumberingAfterBreak="0">
+  <w:abstractNum w:abstractNumId="22" w15:restartNumberingAfterBreak="0">
     <w:nsid w:val="55A449CB"/>
     <w:multiLevelType w:val="hybridMultilevel"/>
     <w:tmpl w:val="C4F2F0F8"/>
@@ -3087,7 +2967,7 @@
       </w:rPr>
     </w:lvl>
   </w:abstractNum>
-  <w:abstractNum w:abstractNumId="21" w15:restartNumberingAfterBreak="0">
+  <w:abstractNum w:abstractNumId="23" w15:restartNumberingAfterBreak="0">
     <w:nsid w:val="5A071350"/>
     <w:multiLevelType w:val="hybridMultilevel"/>
     <w:tmpl w:val="4DDA14F8"/>
@@ -3200,7 +3080,7 @@
       </w:rPr>
     </w:lvl>
   </w:abstractNum>
-  <w:abstractNum w:abstractNumId="22" w15:restartNumberingAfterBreak="0">
+  <w:abstractNum w:abstractNumId="24" w15:restartNumberingAfterBreak="0">
     <w:nsid w:val="5E3A1E09"/>
     <w:multiLevelType w:val="multilevel"/>
     <w:tmpl w:val="F04ADD62"/>
@@ -3349,7 +3229,7 @@
       </w:rPr>
     </w:lvl>
   </w:abstractNum>
-  <w:abstractNum w:abstractNumId="23" w15:restartNumberingAfterBreak="0">
+  <w:abstractNum w:abstractNumId="25" w15:restartNumberingAfterBreak="0">
     <w:nsid w:val="64EF7F61"/>
     <w:multiLevelType w:val="multilevel"/>
     <w:tmpl w:val="0D802754"/>
@@ -3498,7 +3378,7 @@
       </w:rPr>
     </w:lvl>
   </w:abstractNum>
-  <w:abstractNum w:abstractNumId="24" w15:restartNumberingAfterBreak="0">
+  <w:abstractNum w:abstractNumId="26" w15:restartNumberingAfterBreak="0">
     <w:nsid w:val="6BE15455"/>
     <w:multiLevelType w:val="hybridMultilevel"/>
     <w:tmpl w:val="1E18FE9E"/>
@@ -3611,7 +3491,7 @@
       </w:rPr>
     </w:lvl>
   </w:abstractNum>
-  <w:abstractNum w:abstractNumId="25" w15:restartNumberingAfterBreak="0">
+  <w:abstractNum w:abstractNumId="27" w15:restartNumberingAfterBreak="0">
     <w:nsid w:val="6BEA4C0F"/>
     <w:multiLevelType w:val="hybridMultilevel"/>
     <w:tmpl w:val="3B2450A4"/>
@@ -3697,7 +3577,7 @@
       </w:pPr>
     </w:lvl>
   </w:abstractNum>
-  <w:abstractNum w:abstractNumId="26" w15:restartNumberingAfterBreak="0">
+  <w:abstractNum w:abstractNumId="28" w15:restartNumberingAfterBreak="0">
     <w:nsid w:val="6CE02961"/>
     <w:multiLevelType w:val="hybridMultilevel"/>
     <w:tmpl w:val="B1BC12C0"/>
@@ -3786,7 +3666,7 @@
       </w:pPr>
     </w:lvl>
   </w:abstractNum>
-  <w:abstractNum w:abstractNumId="27" w15:restartNumberingAfterBreak="0">
+  <w:abstractNum w:abstractNumId="29" w15:restartNumberingAfterBreak="0">
     <w:nsid w:val="6EB67C7E"/>
     <w:multiLevelType w:val="hybridMultilevel"/>
     <w:tmpl w:val="7E5854F0"/>
@@ -3898,7 +3778,7 @@
       </w:rPr>
     </w:lvl>
   </w:abstractNum>
-  <w:abstractNum w:abstractNumId="28" w15:restartNumberingAfterBreak="0">
+  <w:abstractNum w:abstractNumId="30" w15:restartNumberingAfterBreak="0">
     <w:nsid w:val="733A571F"/>
     <w:multiLevelType w:val="multilevel"/>
     <w:tmpl w:val="365A7FDA"/>
@@ -4011,7 +3891,7 @@
       </w:pPr>
     </w:lvl>
   </w:abstractNum>
-  <w:abstractNum w:abstractNumId="29" w15:restartNumberingAfterBreak="0">
+  <w:abstractNum w:abstractNumId="31" w15:restartNumberingAfterBreak="0">
     <w:nsid w:val="753E0F1A"/>
     <w:multiLevelType w:val="hybridMultilevel"/>
     <w:tmpl w:val="152E0860"/>
@@ -4124,7 +4004,7 @@
       </w:rPr>
     </w:lvl>
   </w:abstractNum>
-  <w:abstractNum w:abstractNumId="30" w15:restartNumberingAfterBreak="0">
+  <w:abstractNum w:abstractNumId="32" w15:restartNumberingAfterBreak="0">
     <w:nsid w:val="77F95A7A"/>
     <w:multiLevelType w:val="hybridMultilevel"/>
     <w:tmpl w:val="42680008"/>
@@ -4236,7 +4116,7 @@
       </w:rPr>
     </w:lvl>
   </w:abstractNum>
-  <w:abstractNum w:abstractNumId="31" w15:restartNumberingAfterBreak="0">
+  <w:abstractNum w:abstractNumId="33" w15:restartNumberingAfterBreak="0">
     <w:nsid w:val="7A08633C"/>
     <w:multiLevelType w:val="hybridMultilevel"/>
     <w:tmpl w:val="85AA3A8C"/>
@@ -4322,7 +4202,7 @@
       </w:pPr>
     </w:lvl>
   </w:abstractNum>
-  <w:abstractNum w:abstractNumId="32" w15:restartNumberingAfterBreak="0">
+  <w:abstractNum w:abstractNumId="34" w15:restartNumberingAfterBreak="0">
     <w:nsid w:val="7F9A06D2"/>
     <w:multiLevelType w:val="hybridMultilevel"/>
     <w:tmpl w:val="AD3A3E7E"/>
@@ -4437,7 +4317,7 @@
     </w:lvl>
   </w:abstractNum>
   <w:num w:numId="1" w16cid:durableId="283317400">
-    <w:abstractNumId w:val="26"/>
+    <w:abstractNumId w:val="28"/>
   </w:num>
   <w:num w:numId="2" w16cid:durableId="133370997">
     <w:abstractNumId w:val="4"/>
@@ -4446,94 +4326,100 @@
     <w:abstractNumId w:val="2"/>
   </w:num>
   <w:num w:numId="4" w16cid:durableId="1633974033">
-    <w:abstractNumId w:val="19"/>
+    <w:abstractNumId w:val="21"/>
   </w:num>
   <w:num w:numId="5" w16cid:durableId="1344013940">
-    <w:abstractNumId w:val="15"/>
+    <w:abstractNumId w:val="16"/>
   </w:num>
   <w:num w:numId="6" w16cid:durableId="395012634">
-    <w:abstractNumId w:val="28"/>
+    <w:abstractNumId w:val="30"/>
   </w:num>
   <w:num w:numId="7" w16cid:durableId="951326616">
-    <w:abstractNumId w:val="13"/>
+    <w:abstractNumId w:val="14"/>
   </w:num>
   <w:num w:numId="8" w16cid:durableId="1233931840">
-    <w:abstractNumId w:val="18"/>
+    <w:abstractNumId w:val="20"/>
   </w:num>
   <w:num w:numId="9" w16cid:durableId="1250965529">
-    <w:abstractNumId w:val="7"/>
+    <w:abstractNumId w:val="8"/>
   </w:num>
   <w:num w:numId="10" w16cid:durableId="1694191537">
-    <w:abstractNumId w:val="32"/>
+    <w:abstractNumId w:val="34"/>
   </w:num>
   <w:num w:numId="11" w16cid:durableId="1918443478">
-    <w:abstractNumId w:val="30"/>
+    <w:abstractNumId w:val="32"/>
   </w:num>
   <w:num w:numId="12" w16cid:durableId="1037698301">
     <w:abstractNumId w:val="0"/>
   </w:num>
   <w:num w:numId="13" w16cid:durableId="491330979">
-    <w:abstractNumId w:val="16"/>
+    <w:abstractNumId w:val="17"/>
   </w:num>
   <w:num w:numId="14" w16cid:durableId="441919138">
-    <w:abstractNumId w:val="31"/>
+    <w:abstractNumId w:val="33"/>
   </w:num>
   <w:num w:numId="15" w16cid:durableId="179510703">
     <w:abstractNumId w:val="1"/>
   </w:num>
   <w:num w:numId="16" w16cid:durableId="638533165">
-    <w:abstractNumId w:val="10"/>
+    <w:abstractNumId w:val="11"/>
   </w:num>
   <w:num w:numId="17" w16cid:durableId="1919047837">
-    <w:abstractNumId w:val="8"/>
+    <w:abstractNumId w:val="9"/>
   </w:num>
   <w:num w:numId="18" w16cid:durableId="1672833298">
     <w:abstractNumId w:val="3"/>
   </w:num>
   <w:num w:numId="19" w16cid:durableId="589779244">
-    <w:abstractNumId w:val="27"/>
+    <w:abstractNumId w:val="29"/>
   </w:num>
   <w:num w:numId="20" w16cid:durableId="1678187624">
     <w:abstractNumId w:val="5"/>
   </w:num>
   <w:num w:numId="21" w16cid:durableId="1212107984">
-    <w:abstractNumId w:val="17"/>
+    <w:abstractNumId w:val="19"/>
   </w:num>
   <w:num w:numId="22" w16cid:durableId="754784430">
-    <w:abstractNumId w:val="20"/>
+    <w:abstractNumId w:val="22"/>
   </w:num>
   <w:num w:numId="23" w16cid:durableId="284703170">
-    <w:abstractNumId w:val="12"/>
+    <w:abstractNumId w:val="13"/>
   </w:num>
   <w:num w:numId="24" w16cid:durableId="67776856">
-    <w:abstractNumId w:val="21"/>
+    <w:abstractNumId w:val="23"/>
   </w:num>
   <w:num w:numId="25" w16cid:durableId="1969775875">
     <w:abstractNumId w:val="6"/>
   </w:num>
   <w:num w:numId="26" w16cid:durableId="392775139">
-    <w:abstractNumId w:val="11"/>
+    <w:abstractNumId w:val="12"/>
   </w:num>
   <w:num w:numId="27" w16cid:durableId="1359968157">
-    <w:abstractNumId w:val="9"/>
+    <w:abstractNumId w:val="10"/>
   </w:num>
   <w:num w:numId="28" w16cid:durableId="2093818591">
+    <w:abstractNumId w:val="27"/>
+  </w:num>
+  <w:num w:numId="29" w16cid:durableId="1176918667">
+    <w:abstractNumId w:val="24"/>
+  </w:num>
+  <w:num w:numId="30" w16cid:durableId="492377793">
     <w:abstractNumId w:val="25"/>
   </w:num>
-  <w:num w:numId="29" w16cid:durableId="1176918667">
-    <w:abstractNumId w:val="22"/>
-  </w:num>
-  <w:num w:numId="30" w16cid:durableId="492377793">
-    <w:abstractNumId w:val="23"/>
-  </w:num>
   <w:num w:numId="31" w16cid:durableId="2051149333">
-    <w:abstractNumId w:val="29"/>
+    <w:abstractNumId w:val="31"/>
   </w:num>
   <w:num w:numId="32" w16cid:durableId="2138642529">
-    <w:abstractNumId w:val="14"/>
+    <w:abstractNumId w:val="15"/>
   </w:num>
   <w:num w:numId="33" w16cid:durableId="274021926">
-    <w:abstractNumId w:val="24"/>
+    <w:abstractNumId w:val="26"/>
+  </w:num>
+  <w:num w:numId="34" w16cid:durableId="1936009637">
+    <w:abstractNumId w:val="18"/>
+  </w:num>
+  <w:num w:numId="35" w16cid:durableId="1002778607">
+    <w:abstractNumId w:val="7"/>
   </w:num>
 </w:numbering>
 </file>
@@ -5323,8 +5209,8 @@
       <w:szCs w:val="16"/>
     </w:rPr>
   </w:style>
-  <w:style w:type="paragraph" w:customStyle="1" w:styleId="bibliography">
-    <w:name w:val="bibliography"/>
+  <w:style w:type="paragraph" w:customStyle="1" w:styleId="Bibliography4">
+    <w:name w:val="Bibliography4"/>
     <w:basedOn w:val="Normal"/>
     <w:rsid w:val="00353527"/>
     <w:pPr>
@@ -5335,624 +5221,6 @@
     </w:rPr>
   </w:style>
 </w:styles>
-</file>
-
-<file path=word/glossary/document.xml><?xml version="1.0" encoding="utf-8"?>
-<w:glossaryDocument xmlns:wpc="http://schemas.microsoft.com/office/word/2010/wordprocessingCanvas" xmlns:cx="http://schemas.microsoft.com/office/drawing/2014/chartex" xmlns:cx1="http://schemas.microsoft.com/office/drawing/2015/9/8/chartex" xmlns:cx2="http://schemas.microsoft.com/office/drawing/2015/10/21/chartex" xmlns:cx3="http://schemas.microsoft.com/office/drawing/2016/5/9/chartex" xmlns:cx4="http://schemas.microsoft.com/office/drawing/2016/5/10/chartex" xmlns:cx5="http://schemas.microsoft.com/office/drawing/2016/5/11/chartex" xmlns:cx6="http://schemas.microsoft.com/office/drawing/2016/5/12/chartex" xmlns:cx7="http://schemas.microsoft.com/office/drawing/2016/5/13/chartex" xmlns:cx8="http://schemas.microsoft.com/office/drawing/2016/5/14/chartex" xmlns:mc="http://schemas.openxmlformats.org/markup-compatibility/2006" xmlns:aink="http://schemas.microsoft.com/office/drawing/2016/ink" xmlns:am3d="http://schemas.microsoft.com/office/drawing/2017/model3d" xmlns:o="urn:schemas-microsoft-com:office:office" xmlns:oel="http://schemas.microsoft.com/office/2019/extlst" xmlns:r="http://schemas.openxmlformats.org/officeDocument/2006/relationships" xmlns:m="http://schemas.openxmlformats.org/officeDocument/2006/math" xmlns:v="urn:schemas-microsoft-com:vml" xmlns:wp14="http://schemas.microsoft.com/office/word/2010/wordprocessingDrawing" xmlns:wp="http://schemas.openxmlformats.org/drawingml/2006/wordprocessingDrawing" xmlns:w10="urn:schemas-microsoft-com:office:word" xmlns:w="http://schemas.openxmlformats.org/wordprocessingml/2006/main" xmlns:w14="http://schemas.microsoft.com/office/word/2010/wordml" xmlns:w15="http://schemas.microsoft.com/office/word/2012/wordml" xmlns:w16cex="http://schemas.microsoft.com/office/word/2018/wordml/cex" xmlns:w16cid="http://schemas.microsoft.com/office/word/2016/wordml/cid" xmlns:w16="http://schemas.microsoft.com/office/word/2018/wordml" xmlns:w16sdtdh="http://schemas.microsoft.com/office/word/2020/wordml/sdtdatahash" xmlns:w16se="http://schemas.microsoft.com/office/word/2015/wordml/symex" xmlns:wpg="http://schemas.microsoft.com/office/word/2010/wordprocessingGroup" xmlns:wpi="http://schemas.microsoft.com/office/word/2010/wordprocessingInk" xmlns:wne="http://schemas.microsoft.com/office/word/2006/wordml" xmlns:wps="http://schemas.microsoft.com/office/word/2010/wordprocessingShape" mc:Ignorable="w14 w15 w16se w16cid w16 w16cex w16sdtdh wp14">
-  <w:docParts>
-    <w:docPart>
-      <w:docPartPr>
-        <w:name w:val="DefaultPlaceholder_-1854013440"/>
-        <w:category>
-          <w:name w:val="General"/>
-          <w:gallery w:val="placeholder"/>
-        </w:category>
-        <w:types>
-          <w:type w:val="bbPlcHdr"/>
-        </w:types>
-        <w:behaviors>
-          <w:behavior w:val="content"/>
-        </w:behaviors>
-        <w:guid w:val="{9252681E-F0F3-424C-83CD-D9972697D3B7}"/>
-      </w:docPartPr>
-      <w:docPartBody>
-        <w:p>
-          <w:r>
-            <w:rPr>
-              <w:rStyle w:val="PlaceholderText"/>
-            </w:rPr>
-            <w:t>Click or tap here to enter text.</w:t>
-          </w:r>
-        </w:p>
-      </w:docPartBody>
-    </w:docPart>
-    <w:docPart>
-      <w:docPartPr>
-        <w:name w:val="B523C06053A8444E9439B609B914254A"/>
-        <w:category>
-          <w:name w:val="General"/>
-          <w:gallery w:val="placeholder"/>
-        </w:category>
-        <w:types>
-          <w:type w:val="bbPlcHdr"/>
-        </w:types>
-        <w:behaviors>
-          <w:behavior w:val="content"/>
-        </w:behaviors>
-        <w:guid w:val="{B51DC1DD-EDC3-864F-9205-C450608D338A}"/>
-      </w:docPartPr>
-      <w:docPartBody>
-        <w:p>
-          <w:pPr>
-            <w:pStyle w:val="B523C06053A8444E9439B609B914254A"/>
-          </w:pPr>
-          <w:r>
-            <w:rPr>
-              <w:rStyle w:val="PlaceholderText"/>
-            </w:rPr>
-            <w:t>Click or tap here to enter text.</w:t>
-          </w:r>
-        </w:p>
-      </w:docPartBody>
-    </w:docPart>
-  </w:docParts>
-</w:glossaryDocument>
-</file>
-
-<file path=word/glossary/fontTable.xml><?xml version="1.0" encoding="utf-8"?>
-<w:fonts xmlns:mc="http://schemas.openxmlformats.org/markup-compatibility/2006" xmlns:r="http://schemas.openxmlformats.org/officeDocument/2006/relationships" xmlns:w="http://schemas.openxmlformats.org/wordprocessingml/2006/main" xmlns:w14="http://schemas.microsoft.com/office/word/2010/wordml" xmlns:w15="http://schemas.microsoft.com/office/word/2012/wordml" xmlns:w16cex="http://schemas.microsoft.com/office/word/2018/wordml/cex" xmlns:w16cid="http://schemas.microsoft.com/office/word/2016/wordml/cid" xmlns:w16="http://schemas.microsoft.com/office/word/2018/wordml" xmlns:w16sdtdh="http://schemas.microsoft.com/office/word/2020/wordml/sdtdatahash" xmlns:w16se="http://schemas.microsoft.com/office/word/2015/wordml/symex" mc:Ignorable="w14 w15 w16se w16cid w16 w16cex w16sdtdh">
-  <w:font w:name="Symbol">
-    <w:panose1 w:val="05050102010706020507"/>
-    <w:charset w:val="02"/>
-    <w:family w:val="decorative"/>
-    <w:pitch w:val="variable"/>
-    <w:sig w:usb0="00000000" w:usb1="10000000" w:usb2="00000000" w:usb3="00000000" w:csb0="80000000" w:csb1="00000000"/>
-  </w:font>
-  <w:font w:name="Times New Roman">
-    <w:panose1 w:val="02020603050405020304"/>
-    <w:charset w:val="00"/>
-    <w:family w:val="roman"/>
-    <w:pitch w:val="variable"/>
-    <w:sig w:usb0="E0002EFF" w:usb1="C000785B" w:usb2="00000009" w:usb3="00000000" w:csb0="000001FF" w:csb1="00000000"/>
-  </w:font>
-  <w:font w:name="Courier New">
-    <w:panose1 w:val="02070309020205020404"/>
-    <w:charset w:val="00"/>
-    <w:family w:val="modern"/>
-    <w:pitch w:val="fixed"/>
-    <w:sig w:usb0="E0002AFF" w:usb1="C0007843" w:usb2="00000009" w:usb3="00000000" w:csb0="000001FF" w:csb1="00000000"/>
-  </w:font>
-  <w:font w:name="Wingdings">
-    <w:panose1 w:val="05000000000000000000"/>
-    <w:charset w:val="02"/>
-    <w:family w:val="auto"/>
-    <w:pitch w:val="variable"/>
-    <w:sig w:usb0="00000000" w:usb1="10000000" w:usb2="00000000" w:usb3="00000000" w:csb0="80000000" w:csb1="00000000"/>
-  </w:font>
-  <w:font w:name="Helvetica">
-    <w:panose1 w:val="00000000000000000000"/>
-    <w:charset w:val="00"/>
-    <w:family w:val="auto"/>
-    <w:pitch w:val="variable"/>
-    <w:sig w:usb0="E00002FF" w:usb1="5000785B" w:usb2="00000000" w:usb3="00000000" w:csb0="0000019F" w:csb1="00000000"/>
-  </w:font>
-  <w:font w:name="Arial">
-    <w:panose1 w:val="020B0604020202020204"/>
-    <w:charset w:val="00"/>
-    <w:family w:val="swiss"/>
-    <w:pitch w:val="variable"/>
-    <w:sig w:usb0="E0002EFF" w:usb1="C000785B" w:usb2="00000009" w:usb3="00000000" w:csb0="000001FF" w:csb1="00000000"/>
-  </w:font>
-  <w:font w:name="Calibri">
-    <w:panose1 w:val="020F0502020204030204"/>
-    <w:charset w:val="00"/>
-    <w:family w:val="swiss"/>
-    <w:pitch w:val="variable"/>
-    <w:sig w:usb0="E0002AFF" w:usb1="C000247B" w:usb2="00000009" w:usb3="00000000" w:csb0="000001FF" w:csb1="00000000"/>
-  </w:font>
-  <w:font w:name="Calibri Light">
-    <w:panose1 w:val="020F0302020204030204"/>
-    <w:charset w:val="00"/>
-    <w:family w:val="swiss"/>
-    <w:pitch w:val="variable"/>
-    <w:sig w:usb0="E0002AFF" w:usb1="C000247B" w:usb2="00000009" w:usb3="00000000" w:csb0="000001FF" w:csb1="00000000"/>
-  </w:font>
-  <w:font w:name="Tahoma">
-    <w:panose1 w:val="020B0604030504040204"/>
-    <w:charset w:val="00"/>
-    <w:family w:val="swiss"/>
-    <w:pitch w:val="variable"/>
-    <w:sig w:usb0="E1002EFF" w:usb1="C000605B" w:usb2="00000029" w:usb3="00000000" w:csb0="000101FF" w:csb1="00000000"/>
-  </w:font>
-</w:fonts>
-</file>
-
-<file path=word/glossary/settings.xml><?xml version="1.0" encoding="utf-8"?>
-<w:settings xmlns:mc="http://schemas.openxmlformats.org/markup-compatibility/2006" xmlns:o="urn:schemas-microsoft-com:office:office" xmlns:r="http://schemas.openxmlformats.org/officeDocument/2006/relationships" xmlns:m="http://schemas.openxmlformats.org/officeDocument/2006/math" xmlns:v="urn:schemas-microsoft-com:vml" xmlns:w10="urn:schemas-microsoft-com:office:word" xmlns:w="http://schemas.openxmlformats.org/wordprocessingml/2006/main" xmlns:w14="http://schemas.microsoft.com/office/word/2010/wordml" xmlns:w15="http://schemas.microsoft.com/office/word/2012/wordml" xmlns:w16cex="http://schemas.microsoft.com/office/word/2018/wordml/cex" xmlns:w16cid="http://schemas.microsoft.com/office/word/2016/wordml/cid" xmlns:w16="http://schemas.microsoft.com/office/word/2018/wordml" xmlns:w16sdtdh="http://schemas.microsoft.com/office/word/2020/wordml/sdtdatahash" xmlns:w16se="http://schemas.microsoft.com/office/word/2015/wordml/symex" xmlns:sl="http://schemas.openxmlformats.org/schemaLibrary/2006/main" mc:Ignorable="w14 w15 w16se w16cid w16 w16cex w16sdtdh">
-  <w:view w:val="normal"/>
-  <w:defaultTabStop w:val="720"/>
-  <w:characterSpacingControl w:val="doNotCompress"/>
-  <w:compat>
-    <w:useFELayout/>
-    <w:compatSetting w:name="compatibilityMode" w:uri="http://schemas.microsoft.com/office/word" w:val="15"/>
-    <w:compatSetting w:name="overrideTableStyleFontSizeAndJustification" w:uri="http://schemas.microsoft.com/office/word" w:val="1"/>
-    <w:compatSetting w:name="enableOpenTypeFeatures" w:uri="http://schemas.microsoft.com/office/word" w:val="1"/>
-    <w:compatSetting w:name="doNotFlipMirrorIndents" w:uri="http://schemas.microsoft.com/office/word" w:val="1"/>
-    <w:compatSetting w:name="differentiateMultirowTableHeaders" w:uri="http://schemas.microsoft.com/office/word" w:val="1"/>
-    <w:compatSetting w:name="useWord2013TrackBottomHyphenation" w:uri="http://schemas.microsoft.com/office/word" w:val="0"/>
-  </w:compat>
-  <w:rsids>
-    <w:rsidRoot w:val="007138F5"/>
-    <w:rsid w:val="002171CF"/>
-    <w:rsid w:val="007138F5"/>
-  </w:rsids>
-  <m:mathPr>
-    <m:mathFont m:val="Cambria Math"/>
-    <m:brkBin m:val="before"/>
-    <m:brkBinSub m:val="--"/>
-    <m:smallFrac m:val="0"/>
-    <m:dispDef/>
-    <m:lMargin m:val="0"/>
-    <m:rMargin m:val="0"/>
-    <m:defJc m:val="centerGroup"/>
-    <m:wrapIndent m:val="1440"/>
-    <m:intLim m:val="subSup"/>
-    <m:naryLim m:val="undOvr"/>
-  </m:mathPr>
-  <w:themeFontLang w:val="en-US"/>
-  <w:clrSchemeMapping w:bg1="light1" w:t1="dark1" w:bg2="light2" w:t2="dark2" w:accent1="accent1" w:accent2="accent2" w:accent3="accent3" w:accent4="accent4" w:accent5="accent5" w:accent6="accent6" w:hyperlink="hyperlink" w:followedHyperlink="followedHyperlink"/>
-  <w:decimalSymbol w:val="."/>
-  <w:listSeparator w:val=","/>
-  <w15:chartTrackingRefBased/>
-</w:settings>
-</file>
-
-<file path=word/glossary/styles.xml><?xml version="1.0" encoding="utf-8"?>
-<w:styles xmlns:mc="http://schemas.openxmlformats.org/markup-compatibility/2006" xmlns:r="http://schemas.openxmlformats.org/officeDocument/2006/relationships" xmlns:w="http://schemas.openxmlformats.org/wordprocessingml/2006/main" xmlns:w14="http://schemas.microsoft.com/office/word/2010/wordml" xmlns:w15="http://schemas.microsoft.com/office/word/2012/wordml" xmlns:w16cex="http://schemas.microsoft.com/office/word/2018/wordml/cex" xmlns:w16cid="http://schemas.microsoft.com/office/word/2016/wordml/cid" xmlns:w16="http://schemas.microsoft.com/office/word/2018/wordml" xmlns:w16sdtdh="http://schemas.microsoft.com/office/word/2020/wordml/sdtdatahash" xmlns:w16se="http://schemas.microsoft.com/office/word/2015/wordml/symex" mc:Ignorable="w14 w15 w16se w16cid w16 w16cex w16sdtdh">
-  <w:docDefaults>
-    <w:rPrDefault>
-      <w:rPr>
-        <w:rFonts w:asciiTheme="minorHAnsi" w:eastAsiaTheme="minorEastAsia" w:hAnsiTheme="minorHAnsi" w:cstheme="minorBidi"/>
-        <w:kern w:val="2"/>
-        <w:sz w:val="24"/>
-        <w:szCs w:val="24"/>
-        <w:lang w:val="en-US" w:eastAsia="en-US" w:bidi="ar-SA"/>
-        <w14:ligatures w14:val="standardContextual"/>
-      </w:rPr>
-    </w:rPrDefault>
-    <w:pPrDefault/>
-  </w:docDefaults>
-  <w:latentStyles w:defLockedState="0" w:defUIPriority="99" w:defSemiHidden="0" w:defUnhideWhenUsed="0" w:defQFormat="0" w:count="376">
-    <w:lsdException w:name="Normal" w:uiPriority="0" w:qFormat="1"/>
-    <w:lsdException w:name="heading 1" w:uiPriority="9" w:qFormat="1"/>
-    <w:lsdException w:name="heading 2" w:semiHidden="1" w:uiPriority="9" w:unhideWhenUsed="1" w:qFormat="1"/>
-    <w:lsdException w:name="heading 3" w:semiHidden="1" w:uiPriority="9" w:unhideWhenUsed="1" w:qFormat="1"/>
-    <w:lsdException w:name="heading 4" w:semiHidden="1" w:uiPriority="9" w:unhideWhenUsed="1" w:qFormat="1"/>
-    <w:lsdException w:name="heading 5" w:semiHidden="1" w:uiPriority="9" w:unhideWhenUsed="1" w:qFormat="1"/>
-    <w:lsdException w:name="heading 6" w:semiHidden="1" w:uiPriority="9" w:unhideWhenUsed="1" w:qFormat="1"/>
-    <w:lsdException w:name="heading 7" w:semiHidden="1" w:uiPriority="9" w:unhideWhenUsed="1" w:qFormat="1"/>
-    <w:lsdException w:name="heading 8" w:semiHidden="1" w:uiPriority="9" w:unhideWhenUsed="1" w:qFormat="1"/>
-    <w:lsdException w:name="heading 9" w:semiHidden="1" w:uiPriority="9" w:unhideWhenUsed="1" w:qFormat="1"/>
-    <w:lsdException w:name="index 1" w:semiHidden="1" w:unhideWhenUsed="1"/>
-    <w:lsdException w:name="index 2" w:semiHidden="1" w:unhideWhenUsed="1"/>
-    <w:lsdException w:name="index 3" w:semiHidden="1" w:unhideWhenUsed="1"/>
-    <w:lsdException w:name="index 4" w:semiHidden="1" w:unhideWhenUsed="1"/>
-    <w:lsdException w:name="index 5" w:semiHidden="1" w:unhideWhenUsed="1"/>
-    <w:lsdException w:name="index 6" w:semiHidden="1" w:unhideWhenUsed="1"/>
-    <w:lsdException w:name="index 7" w:semiHidden="1" w:unhideWhenUsed="1"/>
-    <w:lsdException w:name="index 8" w:semiHidden="1" w:unhideWhenUsed="1"/>
-    <w:lsdException w:name="index 9" w:semiHidden="1" w:unhideWhenUsed="1"/>
-    <w:lsdException w:name="toc 1" w:semiHidden="1" w:uiPriority="39" w:unhideWhenUsed="1"/>
-    <w:lsdException w:name="toc 2" w:semiHidden="1" w:uiPriority="39" w:unhideWhenUsed="1"/>
-    <w:lsdException w:name="toc 3" w:semiHidden="1" w:uiPriority="39" w:unhideWhenUsed="1"/>
-    <w:lsdException w:name="toc 4" w:semiHidden="1" w:uiPriority="39" w:unhideWhenUsed="1"/>
-    <w:lsdException w:name="toc 5" w:semiHidden="1" w:uiPriority="39" w:unhideWhenUsed="1"/>
-    <w:lsdException w:name="toc 6" w:semiHidden="1" w:uiPriority="39" w:unhideWhenUsed="1"/>
-    <w:lsdException w:name="toc 7" w:semiHidden="1" w:uiPriority="39" w:unhideWhenUsed="1"/>
-    <w:lsdException w:name="toc 8" w:semiHidden="1" w:uiPriority="39" w:unhideWhenUsed="1"/>
-    <w:lsdException w:name="toc 9" w:semiHidden="1" w:uiPriority="39" w:unhideWhenUsed="1"/>
-    <w:lsdException w:name="Normal Indent" w:semiHidden="1" w:unhideWhenUsed="1"/>
-    <w:lsdException w:name="footnote text" w:semiHidden="1" w:unhideWhenUsed="1"/>
-    <w:lsdException w:name="annotation text" w:semiHidden="1" w:unhideWhenUsed="1"/>
-    <w:lsdException w:name="header" w:semiHidden="1" w:unhideWhenUsed="1"/>
-    <w:lsdException w:name="footer" w:semiHidden="1" w:unhideWhenUsed="1"/>
-    <w:lsdException w:name="index heading" w:semiHidden="1" w:unhideWhenUsed="1"/>
-    <w:lsdException w:name="caption" w:semiHidden="1" w:uiPriority="35" w:unhideWhenUsed="1" w:qFormat="1"/>
-    <w:lsdException w:name="table of figures" w:semiHidden="1" w:unhideWhenUsed="1"/>
-    <w:lsdException w:name="envelope address" w:semiHidden="1" w:unhideWhenUsed="1"/>
-    <w:lsdException w:name="envelope return" w:semiHidden="1" w:unhideWhenUsed="1"/>
-    <w:lsdException w:name="footnote reference" w:semiHidden="1" w:unhideWhenUsed="1"/>
-    <w:lsdException w:name="annotation reference" w:semiHidden="1" w:unhideWhenUsed="1"/>
-    <w:lsdException w:name="line number" w:semiHidden="1" w:unhideWhenUsed="1"/>
-    <w:lsdException w:name="page number" w:semiHidden="1" w:unhideWhenUsed="1"/>
-    <w:lsdException w:name="endnote reference" w:semiHidden="1" w:unhideWhenUsed="1"/>
-    <w:lsdException w:name="endnote text" w:semiHidden="1" w:unhideWhenUsed="1"/>
-    <w:lsdException w:name="table of authorities" w:semiHidden="1" w:unhideWhenUsed="1"/>
-    <w:lsdException w:name="macro" w:semiHidden="1" w:unhideWhenUsed="1"/>
-    <w:lsdException w:name="toa heading" w:semiHidden="1" w:unhideWhenUsed="1"/>
-    <w:lsdException w:name="List" w:semiHidden="1" w:unhideWhenUsed="1"/>
-    <w:lsdException w:name="List Bullet" w:semiHidden="1" w:unhideWhenUsed="1"/>
-    <w:lsdException w:name="List Number" w:semiHidden="1" w:unhideWhenUsed="1"/>
-    <w:lsdException w:name="List 2" w:semiHidden="1" w:unhideWhenUsed="1"/>
-    <w:lsdException w:name="List 3" w:semiHidden="1" w:unhideWhenUsed="1"/>
-    <w:lsdException w:name="List 4" w:semiHidden="1" w:unhideWhenUsed="1"/>
-    <w:lsdException w:name="List 5" w:semiHidden="1" w:unhideWhenUsed="1"/>
-    <w:lsdException w:name="List Bullet 2" w:semiHidden="1" w:unhideWhenUsed="1"/>
-    <w:lsdException w:name="List Bullet 3" w:semiHidden="1" w:unhideWhenUsed="1"/>
-    <w:lsdException w:name="List Bullet 4" w:semiHidden="1" w:unhideWhenUsed="1"/>
-    <w:lsdException w:name="List Bullet 5" w:semiHidden="1" w:unhideWhenUsed="1"/>
-    <w:lsdException w:name="List Number 2" w:semiHidden="1" w:unhideWhenUsed="1"/>
-    <w:lsdException w:name="List Number 3" w:semiHidden="1" w:unhideWhenUsed="1"/>
-    <w:lsdException w:name="List Number 4" w:semiHidden="1" w:unhideWhenUsed="1"/>
-    <w:lsdException w:name="List Number 5" w:semiHidden="1" w:unhideWhenUsed="1"/>
-    <w:lsdException w:name="Title" w:uiPriority="10" w:qFormat="1"/>
-    <w:lsdException w:name="Closing" w:semiHidden="1" w:unhideWhenUsed="1"/>
-    <w:lsdException w:name="Signature" w:semiHidden="1" w:unhideWhenUsed="1"/>
-    <w:lsdException w:name="Default Paragraph Font" w:semiHidden="1" w:uiPriority="1" w:unhideWhenUsed="1"/>
-    <w:lsdException w:name="Body Text" w:semiHidden="1" w:unhideWhenUsed="1"/>
-    <w:lsdException w:name="Body Text Indent" w:semiHidden="1" w:unhideWhenUsed="1"/>
-    <w:lsdException w:name="List Continue" w:semiHidden="1" w:unhideWhenUsed="1"/>
-    <w:lsdException w:name="List Continue 2" w:semiHidden="1" w:unhideWhenUsed="1"/>
-    <w:lsdException w:name="List Continue 3" w:semiHidden="1" w:unhideWhenUsed="1"/>
-    <w:lsdException w:name="List Continue 4" w:semiHidden="1" w:unhideWhenUsed="1"/>
-    <w:lsdException w:name="List Continue 5" w:semiHidden="1" w:unhideWhenUsed="1"/>
-    <w:lsdException w:name="Message Header" w:semiHidden="1" w:unhideWhenUsed="1"/>
-    <w:lsdException w:name="Subtitle" w:uiPriority="11" w:qFormat="1"/>
-    <w:lsdException w:name="Salutation" w:semiHidden="1" w:unhideWhenUsed="1"/>
-    <w:lsdException w:name="Date" w:semiHidden="1" w:unhideWhenUsed="1"/>
-    <w:lsdException w:name="Body Text First Indent" w:semiHidden="1" w:unhideWhenUsed="1"/>
-    <w:lsdException w:name="Body Text First Indent 2" w:semiHidden="1" w:unhideWhenUsed="1"/>
-    <w:lsdException w:name="Note Heading" w:semiHidden="1" w:unhideWhenUsed="1"/>
-    <w:lsdException w:name="Body Text 2" w:semiHidden="1" w:unhideWhenUsed="1"/>
-    <w:lsdException w:name="Body Text 3" w:semiHidden="1" w:unhideWhenUsed="1"/>
-    <w:lsdException w:name="Body Text Indent 2" w:semiHidden="1" w:unhideWhenUsed="1"/>
-    <w:lsdException w:name="Body Text Indent 3" w:semiHidden="1" w:unhideWhenUsed="1"/>
-    <w:lsdException w:name="Block Text" w:semiHidden="1" w:unhideWhenUsed="1"/>
-    <w:lsdException w:name="Hyperlink" w:semiHidden="1" w:unhideWhenUsed="1"/>
-    <w:lsdException w:name="FollowedHyperlink" w:semiHidden="1" w:unhideWhenUsed="1"/>
-    <w:lsdException w:name="Strong" w:uiPriority="22" w:qFormat="1"/>
-    <w:lsdException w:name="Emphasis" w:uiPriority="20" w:qFormat="1"/>
-    <w:lsdException w:name="Document Map" w:semiHidden="1" w:unhideWhenUsed="1"/>
-    <w:lsdException w:name="Plain Text" w:semiHidden="1" w:unhideWhenUsed="1"/>
-    <w:lsdException w:name="E-mail Signature" w:semiHidden="1" w:unhideWhenUsed="1"/>
-    <w:lsdException w:name="HTML Top of Form" w:semiHidden="1" w:unhideWhenUsed="1"/>
-    <w:lsdException w:name="HTML Bottom of Form" w:semiHidden="1" w:unhideWhenUsed="1"/>
-    <w:lsdException w:name="Normal (Web)" w:semiHidden="1" w:unhideWhenUsed="1"/>
-    <w:lsdException w:name="HTML Acronym" w:semiHidden="1" w:unhideWhenUsed="1"/>
-    <w:lsdException w:name="HTML Address" w:semiHidden="1" w:unhideWhenUsed="1"/>
-    <w:lsdException w:name="HTML Cite" w:semiHidden="1" w:unhideWhenUsed="1"/>
-    <w:lsdException w:name="HTML Code" w:semiHidden="1" w:unhideWhenUsed="1"/>
-    <w:lsdException w:name="HTML Definition" w:semiHidden="1" w:unhideWhenUsed="1"/>
-    <w:lsdException w:name="HTML Keyboard" w:semiHidden="1" w:unhideWhenUsed="1"/>
-    <w:lsdException w:name="HTML Preformatted" w:semiHidden="1" w:unhideWhenUsed="1"/>
-    <w:lsdException w:name="HTML Sample" w:semiHidden="1" w:unhideWhenUsed="1"/>
-    <w:lsdException w:name="HTML Typewriter" w:semiHidden="1" w:unhideWhenUsed="1"/>
-    <w:lsdException w:name="HTML Variable" w:semiHidden="1" w:unhideWhenUsed="1"/>
-    <w:lsdException w:name="Normal Table" w:semiHidden="1" w:unhideWhenUsed="1"/>
-    <w:lsdException w:name="annotation subject" w:semiHidden="1" w:unhideWhenUsed="1"/>
-    <w:lsdException w:name="No List" w:semiHidden="1" w:unhideWhenUsed="1"/>
-    <w:lsdException w:name="Outline List 1" w:semiHidden="1" w:unhideWhenUsed="1"/>
-    <w:lsdException w:name="Outline List 2" w:semiHidden="1" w:unhideWhenUsed="1"/>
-    <w:lsdException w:name="Outline List 3" w:semiHidden="1" w:unhideWhenUsed="1"/>
-    <w:lsdException w:name="Table Simple 1" w:semiHidden="1" w:unhideWhenUsed="1"/>
-    <w:lsdException w:name="Table Simple 2" w:semiHidden="1" w:unhideWhenUsed="1"/>
-    <w:lsdException w:name="Table Simple 3" w:semiHidden="1" w:unhideWhenUsed="1"/>
-    <w:lsdException w:name="Table Classic 1" w:semiHidden="1" w:unhideWhenUsed="1"/>
-    <w:lsdException w:name="Table Classic 2" w:semiHidden="1" w:unhideWhenUsed="1"/>
-    <w:lsdException w:name="Table Classic 3" w:semiHidden="1" w:unhideWhenUsed="1"/>
-    <w:lsdException w:name="Table Classic 4" w:semiHidden="1" w:unhideWhenUsed="1"/>
-    <w:lsdException w:name="Table Colorful 1" w:semiHidden="1" w:unhideWhenUsed="1"/>
-    <w:lsdException w:name="Table Colorful 2" w:semiHidden="1" w:unhideWhenUsed="1"/>
-    <w:lsdException w:name="Table Colorful 3" w:semiHidden="1" w:unhideWhenUsed="1"/>
-    <w:lsdException w:name="Table Columns 1" w:semiHidden="1" w:unhideWhenUsed="1"/>
-    <w:lsdException w:name="Table Columns 2" w:semiHidden="1" w:unhideWhenUsed="1"/>
-    <w:lsdException w:name="Table Columns 3" w:semiHidden="1" w:unhideWhenUsed="1"/>
-    <w:lsdException w:name="Table Columns 4" w:semiHidden="1" w:unhideWhenUsed="1"/>
-    <w:lsdException w:name="Table Columns 5" w:semiHidden="1" w:unhideWhenUsed="1"/>
-    <w:lsdException w:name="Table Grid 1" w:semiHidden="1" w:unhideWhenUsed="1"/>
-    <w:lsdException w:name="Table Grid 2" w:semiHidden="1" w:unhideWhenUsed="1"/>
-    <w:lsdException w:name="Table Grid 3" w:semiHidden="1" w:unhideWhenUsed="1"/>
-    <w:lsdException w:name="Table Grid 4" w:semiHidden="1" w:unhideWhenUsed="1"/>
-    <w:lsdException w:name="Table Grid 5" w:semiHidden="1" w:unhideWhenUsed="1"/>
-    <w:lsdException w:name="Table Grid 6" w:semiHidden="1" w:unhideWhenUsed="1"/>
-    <w:lsdException w:name="Table Grid 7" w:semiHidden="1" w:unhideWhenUsed="1"/>
-    <w:lsdException w:name="Table Grid 8" w:semiHidden="1" w:unhideWhenUsed="1"/>
-    <w:lsdException w:name="Table List 1" w:semiHidden="1" w:unhideWhenUsed="1"/>
-    <w:lsdException w:name="Table List 2" w:semiHidden="1" w:unhideWhenUsed="1"/>
-    <w:lsdException w:name="Table List 3" w:semiHidden="1" w:unhideWhenUsed="1"/>
-    <w:lsdException w:name="Table List 4" w:semiHidden="1" w:unhideWhenUsed="1"/>
-    <w:lsdException w:name="Table List 5" w:semiHidden="1" w:unhideWhenUsed="1"/>
-    <w:lsdException w:name="Table List 6" w:semiHidden="1" w:unhideWhenUsed="1"/>
-    <w:lsdException w:name="Table List 7" w:semiHidden="1" w:unhideWhenUsed="1"/>
-    <w:lsdException w:name="Table List 8" w:semiHidden="1" w:unhideWhenUsed="1"/>
-    <w:lsdException w:name="Table 3D effects 1" w:semiHidden="1" w:unhideWhenUsed="1"/>
-    <w:lsdException w:name="Table 3D effects 2" w:semiHidden="1" w:unhideWhenUsed="1"/>
-    <w:lsdException w:name="Table 3D effects 3" w:semiHidden="1" w:unhideWhenUsed="1"/>
-    <w:lsdException w:name="Table Contemporary" w:semiHidden="1" w:unhideWhenUsed="1"/>
-    <w:lsdException w:name="Table Elegant" w:semiHidden="1" w:unhideWhenUsed="1"/>
-    <w:lsdException w:name="Table Professional" w:semiHidden="1" w:unhideWhenUsed="1"/>
-    <w:lsdException w:name="Table Subtle 1" w:semiHidden="1" w:unhideWhenUsed="1"/>
-    <w:lsdException w:name="Table Subtle 2" w:semiHidden="1" w:unhideWhenUsed="1"/>
-    <w:lsdException w:name="Table Web 1" w:semiHidden="1" w:unhideWhenUsed="1"/>
-    <w:lsdException w:name="Table Web 2" w:semiHidden="1" w:unhideWhenUsed="1"/>
-    <w:lsdException w:name="Table Web 3" w:semiHidden="1" w:unhideWhenUsed="1"/>
-    <w:lsdException w:name="Balloon Text" w:semiHidden="1" w:unhideWhenUsed="1"/>
-    <w:lsdException w:name="Table Grid" w:uiPriority="39"/>
-    <w:lsdException w:name="Table Theme" w:semiHidden="1" w:unhideWhenUsed="1"/>
-    <w:lsdException w:name="Placeholder Text" w:semiHidden="1"/>
-    <w:lsdException w:name="No Spacing" w:uiPriority="1" w:qFormat="1"/>
-    <w:lsdException w:name="Light Shading" w:uiPriority="60"/>
-    <w:lsdException w:name="Light List" w:uiPriority="61"/>
-    <w:lsdException w:name="Light Grid" w:uiPriority="62"/>
-    <w:lsdException w:name="Medium Shading 1" w:uiPriority="63"/>
-    <w:lsdException w:name="Medium Shading 2" w:uiPriority="64"/>
-    <w:lsdException w:name="Medium List 1" w:uiPriority="65"/>
-    <w:lsdException w:name="Medium List 2" w:uiPriority="66"/>
-    <w:lsdException w:name="Medium Grid 1" w:uiPriority="67"/>
-    <w:lsdException w:name="Medium Grid 2" w:uiPriority="68"/>
-    <w:lsdException w:name="Medium Grid 3" w:uiPriority="69"/>
-    <w:lsdException w:name="Dark List" w:uiPriority="70"/>
-    <w:lsdException w:name="Colorful Shading" w:uiPriority="71"/>
-    <w:lsdException w:name="Colorful List" w:uiPriority="72"/>
-    <w:lsdException w:name="Colorful Grid" w:uiPriority="73"/>
-    <w:lsdException w:name="Light Shading Accent 1" w:uiPriority="60"/>
-    <w:lsdException w:name="Light List Accent 1" w:uiPriority="61"/>
-    <w:lsdException w:name="Light Grid Accent 1" w:uiPriority="62"/>
-    <w:lsdException w:name="Medium Shading 1 Accent 1" w:uiPriority="63"/>
-    <w:lsdException w:name="Medium Shading 2 Accent 1" w:uiPriority="64"/>
-    <w:lsdException w:name="Medium List 1 Accent 1" w:uiPriority="65"/>
-    <w:lsdException w:name="Revision" w:semiHidden="1"/>
-    <w:lsdException w:name="List Paragraph" w:uiPriority="34" w:qFormat="1"/>
-    <w:lsdException w:name="Quote" w:uiPriority="29" w:qFormat="1"/>
-    <w:lsdException w:name="Intense Quote" w:uiPriority="30" w:qFormat="1"/>
-    <w:lsdException w:name="Medium List 2 Accent 1" w:uiPriority="66"/>
-    <w:lsdException w:name="Medium Grid 1 Accent 1" w:uiPriority="67"/>
-    <w:lsdException w:name="Medium Grid 2 Accent 1" w:uiPriority="68"/>
-    <w:lsdException w:name="Medium Grid 3 Accent 1" w:uiPriority="69"/>
-    <w:lsdException w:name="Dark List Accent 1" w:uiPriority="70"/>
-    <w:lsdException w:name="Colorful Shading Accent 1" w:uiPriority="71"/>
-    <w:lsdException w:name="Colorful List Accent 1" w:uiPriority="72"/>
-    <w:lsdException w:name="Colorful Grid Accent 1" w:uiPriority="73"/>
-    <w:lsdException w:name="Light Shading Accent 2" w:uiPriority="60"/>
-    <w:lsdException w:name="Light List Accent 2" w:uiPriority="61"/>
-    <w:lsdException w:name="Light Grid Accent 2" w:uiPriority="62"/>
-    <w:lsdException w:name="Medium Shading 1 Accent 2" w:uiPriority="63"/>
-    <w:lsdException w:name="Medium Shading 2 Accent 2" w:uiPriority="64"/>
-    <w:lsdException w:name="Medium List 1 Accent 2" w:uiPriority="65"/>
-    <w:lsdException w:name="Medium List 2 Accent 2" w:uiPriority="66"/>
-    <w:lsdException w:name="Medium Grid 1 Accent 2" w:uiPriority="67"/>
-    <w:lsdException w:name="Medium Grid 2 Accent 2" w:uiPriority="68"/>
-    <w:lsdException w:name="Medium Grid 3 Accent 2" w:uiPriority="69"/>
-    <w:lsdException w:name="Dark List Accent 2" w:uiPriority="70"/>
-    <w:lsdException w:name="Colorful Shading Accent 2" w:uiPriority="71"/>
-    <w:lsdException w:name="Colorful List Accent 2" w:uiPriority="72"/>
-    <w:lsdException w:name="Colorful Grid Accent 2" w:uiPriority="73"/>
-    <w:lsdException w:name="Light Shading Accent 3" w:uiPriority="60"/>
-    <w:lsdException w:name="Light List Accent 3" w:uiPriority="61"/>
-    <w:lsdException w:name="Light Grid Accent 3" w:uiPriority="62"/>
-    <w:lsdException w:name="Medium Shading 1 Accent 3" w:uiPriority="63"/>
-    <w:lsdException w:name="Medium Shading 2 Accent 3" w:uiPriority="64"/>
-    <w:lsdException w:name="Medium List 1 Accent 3" w:uiPriority="65"/>
-    <w:lsdException w:name="Medium List 2 Accent 3" w:uiPriority="66"/>
-    <w:lsdException w:name="Medium Grid 1 Accent 3" w:uiPriority="67"/>
-    <w:lsdException w:name="Medium Grid 2 Accent 3" w:uiPriority="68"/>
-    <w:lsdException w:name="Medium Grid 3 Accent 3" w:uiPriority="69"/>
-    <w:lsdException w:name="Dark List Accent 3" w:uiPriority="70"/>
-    <w:lsdException w:name="Colorful Shading Accent 3" w:uiPriority="71"/>
-    <w:lsdException w:name="Colorful List Accent 3" w:uiPriority="72"/>
-    <w:lsdException w:name="Colorful Grid Accent 3" w:uiPriority="73"/>
-    <w:lsdException w:name="Light Shading Accent 4" w:uiPriority="60"/>
-    <w:lsdException w:name="Light List Accent 4" w:uiPriority="61"/>
-    <w:lsdException w:name="Light Grid Accent 4" w:uiPriority="62"/>
-    <w:lsdException w:name="Medium Shading 1 Accent 4" w:uiPriority="63"/>
-    <w:lsdException w:name="Medium Shading 2 Accent 4" w:uiPriority="64"/>
-    <w:lsdException w:name="Medium List 1 Accent 4" w:uiPriority="65"/>
-    <w:lsdException w:name="Medium List 2 Accent 4" w:uiPriority="66"/>
-    <w:lsdException w:name="Medium Grid 1 Accent 4" w:uiPriority="67"/>
-    <w:lsdException w:name="Medium Grid 2 Accent 4" w:uiPriority="68"/>
-    <w:lsdException w:name="Medium Grid 3 Accent 4" w:uiPriority="69"/>
-    <w:lsdException w:name="Dark List Accent 4" w:uiPriority="70"/>
-    <w:lsdException w:name="Colorful Shading Accent 4" w:uiPriority="71"/>
-    <w:lsdException w:name="Colorful List Accent 4" w:uiPriority="72"/>
-    <w:lsdException w:name="Colorful Grid Accent 4" w:uiPriority="73"/>
-    <w:lsdException w:name="Light Shading Accent 5" w:uiPriority="60"/>
-    <w:lsdException w:name="Light List Accent 5" w:uiPriority="61"/>
-    <w:lsdException w:name="Light Grid Accent 5" w:uiPriority="62"/>
-    <w:lsdException w:name="Medium Shading 1 Accent 5" w:uiPriority="63"/>
-    <w:lsdException w:name="Medium Shading 2 Accent 5" w:uiPriority="64"/>
-    <w:lsdException w:name="Medium List 1 Accent 5" w:uiPriority="65"/>
-    <w:lsdException w:name="Medium List 2 Accent 5" w:uiPriority="66"/>
-    <w:lsdException w:name="Medium Grid 1 Accent 5" w:uiPriority="67"/>
-    <w:lsdException w:name="Medium Grid 2 Accent 5" w:uiPriority="68"/>
-    <w:lsdException w:name="Medium Grid 3 Accent 5" w:uiPriority="69"/>
-    <w:lsdException w:name="Dark List Accent 5" w:uiPriority="70"/>
-    <w:lsdException w:name="Colorful Shading Accent 5" w:uiPriority="71"/>
-    <w:lsdException w:name="Colorful List Accent 5" w:uiPriority="72"/>
-    <w:lsdException w:name="Colorful Grid Accent 5" w:uiPriority="73"/>
-    <w:lsdException w:name="Light Shading Accent 6" w:uiPriority="60"/>
-    <w:lsdException w:name="Light List Accent 6" w:uiPriority="61"/>
-    <w:lsdException w:name="Light Grid Accent 6" w:uiPriority="62"/>
-    <w:lsdException w:name="Medium Shading 1 Accent 6" w:uiPriority="63"/>
-    <w:lsdException w:name="Medium Shading 2 Accent 6" w:uiPriority="64"/>
-    <w:lsdException w:name="Medium List 1 Accent 6" w:uiPriority="65"/>
-    <w:lsdException w:name="Medium List 2 Accent 6" w:uiPriority="66"/>
-    <w:lsdException w:name="Medium Grid 1 Accent 6" w:uiPriority="67"/>
-    <w:lsdException w:name="Medium Grid 2 Accent 6" w:uiPriority="68"/>
-    <w:lsdException w:name="Medium Grid 3 Accent 6" w:uiPriority="69"/>
-    <w:lsdException w:name="Dark List Accent 6" w:uiPriority="70"/>
-    <w:lsdException w:name="Colorful Shading Accent 6" w:uiPriority="71"/>
-    <w:lsdException w:name="Colorful List Accent 6" w:uiPriority="72"/>
-    <w:lsdException w:name="Colorful Grid Accent 6" w:uiPriority="73"/>
-    <w:lsdException w:name="Subtle Emphasis" w:uiPriority="19" w:qFormat="1"/>
-    <w:lsdException w:name="Intense Emphasis" w:uiPriority="21" w:qFormat="1"/>
-    <w:lsdException w:name="Subtle Reference" w:uiPriority="31" w:qFormat="1"/>
-    <w:lsdException w:name="Intense Reference" w:uiPriority="32" w:qFormat="1"/>
-    <w:lsdException w:name="Book Title" w:uiPriority="33" w:qFormat="1"/>
-    <w:lsdException w:name="Bibliography" w:semiHidden="1" w:uiPriority="37" w:unhideWhenUsed="1"/>
-    <w:lsdException w:name="TOC Heading" w:semiHidden="1" w:uiPriority="39" w:unhideWhenUsed="1" w:qFormat="1"/>
-    <w:lsdException w:name="Plain Table 1" w:uiPriority="41"/>
-    <w:lsdException w:name="Plain Table 2" w:uiPriority="42"/>
-    <w:lsdException w:name="Plain Table 3" w:uiPriority="43"/>
-    <w:lsdException w:name="Plain Table 4" w:uiPriority="44"/>
-    <w:lsdException w:name="Plain Table 5" w:uiPriority="45"/>
-    <w:lsdException w:name="Grid Table Light" w:uiPriority="40"/>
-    <w:lsdException w:name="Grid Table 1 Light" w:uiPriority="46"/>
-    <w:lsdException w:name="Grid Table 2" w:uiPriority="47"/>
-    <w:lsdException w:name="Grid Table 3" w:uiPriority="48"/>
-    <w:lsdException w:name="Grid Table 4" w:uiPriority="49"/>
-    <w:lsdException w:name="Grid Table 5 Dark" w:uiPriority="50"/>
-    <w:lsdException w:name="Grid Table 6 Colorful" w:uiPriority="51"/>
-    <w:lsdException w:name="Grid Table 7 Colorful" w:uiPriority="52"/>
-    <w:lsdException w:name="Grid Table 1 Light Accent 1" w:uiPriority="46"/>
-    <w:lsdException w:name="Grid Table 2 Accent 1" w:uiPriority="47"/>
-    <w:lsdException w:name="Grid Table 3 Accent 1" w:uiPriority="48"/>
-    <w:lsdException w:name="Grid Table 4 Accent 1" w:uiPriority="49"/>
-    <w:lsdException w:name="Grid Table 5 Dark Accent 1" w:uiPriority="50"/>
-    <w:lsdException w:name="Grid Table 6 Colorful Accent 1" w:uiPriority="51"/>
-    <w:lsdException w:name="Grid Table 7 Colorful Accent 1" w:uiPriority="52"/>
-    <w:lsdException w:name="Grid Table 1 Light Accent 2" w:uiPriority="46"/>
-    <w:lsdException w:name="Grid Table 2 Accent 2" w:uiPriority="47"/>
-    <w:lsdException w:name="Grid Table 3 Accent 2" w:uiPriority="48"/>
-    <w:lsdException w:name="Grid Table 4 Accent 2" w:uiPriority="49"/>
-    <w:lsdException w:name="Grid Table 5 Dark Accent 2" w:uiPriority="50"/>
-    <w:lsdException w:name="Grid Table 6 Colorful Accent 2" w:uiPriority="51"/>
-    <w:lsdException w:name="Grid Table 7 Colorful Accent 2" w:uiPriority="52"/>
-    <w:lsdException w:name="Grid Table 1 Light Accent 3" w:uiPriority="46"/>
-    <w:lsdException w:name="Grid Table 2 Accent 3" w:uiPriority="47"/>
-    <w:lsdException w:name="Grid Table 3 Accent 3" w:uiPriority="48"/>
-    <w:lsdException w:name="Grid Table 4 Accent 3" w:uiPriority="49"/>
-    <w:lsdException w:name="Grid Table 5 Dark Accent 3" w:uiPriority="50"/>
-    <w:lsdException w:name="Grid Table 6 Colorful Accent 3" w:uiPriority="51"/>
-    <w:lsdException w:name="Grid Table 7 Colorful Accent 3" w:uiPriority="52"/>
-    <w:lsdException w:name="Grid Table 1 Light Accent 4" w:uiPriority="46"/>
-    <w:lsdException w:name="Grid Table 2 Accent 4" w:uiPriority="47"/>
-    <w:lsdException w:name="Grid Table 3 Accent 4" w:uiPriority="48"/>
-    <w:lsdException w:name="Grid Table 4 Accent 4" w:uiPriority="49"/>
-    <w:lsdException w:name="Grid Table 5 Dark Accent 4" w:uiPriority="50"/>
-    <w:lsdException w:name="Grid Table 6 Colorful Accent 4" w:uiPriority="51"/>
-    <w:lsdException w:name="Grid Table 7 Colorful Accent 4" w:uiPriority="52"/>
-    <w:lsdException w:name="Grid Table 1 Light Accent 5" w:uiPriority="46"/>
-    <w:lsdException w:name="Grid Table 2 Accent 5" w:uiPriority="47"/>
-    <w:lsdException w:name="Grid Table 3 Accent 5" w:uiPriority="48"/>
-    <w:lsdException w:name="Grid Table 4 Accent 5" w:uiPriority="49"/>
-    <w:lsdException w:name="Grid Table 5 Dark Accent 5" w:uiPriority="50"/>
-    <w:lsdException w:name="Grid Table 6 Colorful Accent 5" w:uiPriority="51"/>
-    <w:lsdException w:name="Grid Table 7 Colorful Accent 5" w:uiPriority="52"/>
-    <w:lsdException w:name="Grid Table 1 Light Accent 6" w:uiPriority="46"/>
-    <w:lsdException w:name="Grid Table 2 Accent 6" w:uiPriority="47"/>
-    <w:lsdException w:name="Grid Table 3 Accent 6" w:uiPriority="48"/>
-    <w:lsdException w:name="Grid Table 4 Accent 6" w:uiPriority="49"/>
-    <w:lsdException w:name="Grid Table 5 Dark Accent 6" w:uiPriority="50"/>
-    <w:lsdException w:name="Grid Table 6 Colorful Accent 6" w:uiPriority="51"/>
-    <w:lsdException w:name="Grid Table 7 Colorful Accent 6" w:uiPriority="52"/>
-    <w:lsdException w:name="List Table 1 Light" w:uiPriority="46"/>
-    <w:lsdException w:name="List Table 2" w:uiPriority="47"/>
-    <w:lsdException w:name="List Table 3" w:uiPriority="48"/>
-    <w:lsdException w:name="List Table 4" w:uiPriority="49"/>
-    <w:lsdException w:name="List Table 5 Dark" w:uiPriority="50"/>
-    <w:lsdException w:name="List Table 6 Colorful" w:uiPriority="51"/>
-    <w:lsdException w:name="List Table 7 Colorful" w:uiPriority="52"/>
-    <w:lsdException w:name="List Table 1 Light Accent 1" w:uiPriority="46"/>
-    <w:lsdException w:name="List Table 2 Accent 1" w:uiPriority="47"/>
-    <w:lsdException w:name="List Table 3 Accent 1" w:uiPriority="48"/>
-    <w:lsdException w:name="List Table 4 Accent 1" w:uiPriority="49"/>
-    <w:lsdException w:name="List Table 5 Dark Accent 1" w:uiPriority="50"/>
-    <w:lsdException w:name="List Table 6 Colorful Accent 1" w:uiPriority="51"/>
-    <w:lsdException w:name="List Table 7 Colorful Accent 1" w:uiPriority="52"/>
-    <w:lsdException w:name="List Table 1 Light Accent 2" w:uiPriority="46"/>
-    <w:lsdException w:name="List Table 2 Accent 2" w:uiPriority="47"/>
-    <w:lsdException w:name="List Table 3 Accent 2" w:uiPriority="48"/>
-    <w:lsdException w:name="List Table 4 Accent 2" w:uiPriority="49"/>
-    <w:lsdException w:name="List Table 5 Dark Accent 2" w:uiPriority="50"/>
-    <w:lsdException w:name="List Table 6 Colorful Accent 2" w:uiPriority="51"/>
-    <w:lsdException w:name="List Table 7 Colorful Accent 2" w:uiPriority="52"/>
-    <w:lsdException w:name="List Table 1 Light Accent 3" w:uiPriority="46"/>
-    <w:lsdException w:name="List Table 2 Accent 3" w:uiPriority="47"/>
-    <w:lsdException w:name="List Table 3 Accent 3" w:uiPriority="48"/>
-    <w:lsdException w:name="List Table 4 Accent 3" w:uiPriority="49"/>
-    <w:lsdException w:name="List Table 5 Dark Accent 3" w:uiPriority="50"/>
-    <w:lsdException w:name="List Table 6 Colorful Accent 3" w:uiPriority="51"/>
-    <w:lsdException w:name="List Table 7 Colorful Accent 3" w:uiPriority="52"/>
-    <w:lsdException w:name="List Table 1 Light Accent 4" w:uiPriority="46"/>
-    <w:lsdException w:name="List Table 2 Accent 4" w:uiPriority="47"/>
-    <w:lsdException w:name="List Table 3 Accent 4" w:uiPriority="48"/>
-    <w:lsdException w:name="List Table 4 Accent 4" w:uiPriority="49"/>
-    <w:lsdException w:name="List Table 5 Dark Accent 4" w:uiPriority="50"/>
-    <w:lsdException w:name="List Table 6 Colorful Accent 4" w:uiPriority="51"/>
-    <w:lsdException w:name="List Table 7 Colorful Accent 4" w:uiPriority="52"/>
-    <w:lsdException w:name="List Table 1 Light Accent 5" w:uiPriority="46"/>
-    <w:lsdException w:name="List Table 2 Accent 5" w:uiPriority="47"/>
-    <w:lsdException w:name="List Table 3 Accent 5" w:uiPriority="48"/>
-    <w:lsdException w:name="List Table 4 Accent 5" w:uiPriority="49"/>
-    <w:lsdException w:name="List Table 5 Dark Accent 5" w:uiPriority="50"/>
-    <w:lsdException w:name="List Table 6 Colorful Accent 5" w:uiPriority="51"/>
-    <w:lsdException w:name="List Table 7 Colorful Accent 5" w:uiPriority="52"/>
-    <w:lsdException w:name="List Table 1 Light Accent 6" w:uiPriority="46"/>
-    <w:lsdException w:name="List Table 2 Accent 6" w:uiPriority="47"/>
-    <w:lsdException w:name="List Table 3 Accent 6" w:uiPriority="48"/>
-    <w:lsdException w:name="List Table 4 Accent 6" w:uiPriority="49"/>
-    <w:lsdException w:name="List Table 5 Dark Accent 6" w:uiPriority="50"/>
-    <w:lsdException w:name="List Table 6 Colorful Accent 6" w:uiPriority="51"/>
-    <w:lsdException w:name="List Table 7 Colorful Accent 6" w:uiPriority="52"/>
-    <w:lsdException w:name="Mention" w:semiHidden="1" w:unhideWhenUsed="1"/>
-    <w:lsdException w:name="Smart Hyperlink" w:semiHidden="1" w:unhideWhenUsed="1"/>
-    <w:lsdException w:name="Hashtag" w:semiHidden="1" w:unhideWhenUsed="1"/>
-    <w:lsdException w:name="Unresolved Mention" w:semiHidden="1" w:unhideWhenUsed="1"/>
-    <w:lsdException w:name="Smart Link" w:semiHidden="1" w:unhideWhenUsed="1"/>
-  </w:latentStyles>
-  <w:style w:type="paragraph" w:default="1" w:styleId="Normal">
-    <w:name w:val="Normal"/>
-    <w:qFormat/>
-  </w:style>
-  <w:style w:type="character" w:default="1" w:styleId="DefaultParagraphFont">
-    <w:name w:val="Default Paragraph Font"/>
-    <w:uiPriority w:val="1"/>
-    <w:semiHidden/>
-    <w:unhideWhenUsed/>
-  </w:style>
-  <w:style w:type="table" w:default="1" w:styleId="TableNormal">
-    <w:name w:val="Normal Table"/>
-    <w:uiPriority w:val="99"/>
-    <w:semiHidden/>
-    <w:unhideWhenUsed/>
-    <w:tblPr>
-      <w:tblInd w:w="0" w:type="dxa"/>
-      <w:tblCellMar>
-        <w:top w:w="0" w:type="dxa"/>
-        <w:left w:w="108" w:type="dxa"/>
-        <w:bottom w:w="0" w:type="dxa"/>
-        <w:right w:w="108" w:type="dxa"/>
-      </w:tblCellMar>
-    </w:tblPr>
-  </w:style>
-  <w:style w:type="numbering" w:default="1" w:styleId="NoList">
-    <w:name w:val="No List"/>
-    <w:uiPriority w:val="99"/>
-    <w:semiHidden/>
-    <w:unhideWhenUsed/>
-  </w:style>
-  <w:style w:type="character" w:styleId="PlaceholderText">
-    <w:name w:val="Placeholder Text"/>
-    <w:basedOn w:val="DefaultParagraphFont"/>
-    <w:uiPriority w:val="99"/>
-    <w:semiHidden/>
-    <w:rsid w:val="007138F5"/>
-    <w:rPr>
-      <w:color w:val="666666"/>
-    </w:rPr>
-  </w:style>
-  <w:style w:type="paragraph" w:customStyle="1" w:styleId="B523C06053A8444E9439B609B914254A">
-    <w:name w:val="B523C06053A8444E9439B609B914254A"/>
-    <w:rsid w:val="007138F5"/>
-  </w:style>
-</w:styles>
-</file>
-
-<file path=word/glossary/webSettings.xml><?xml version="1.0" encoding="utf-8"?>
-<w:webSettings xmlns:mc="http://schemas.openxmlformats.org/markup-compatibility/2006" xmlns:r="http://schemas.openxmlformats.org/officeDocument/2006/relationships" xmlns:w="http://schemas.openxmlformats.org/wordprocessingml/2006/main" xmlns:w14="http://schemas.microsoft.com/office/word/2010/wordml" xmlns:w15="http://schemas.microsoft.com/office/word/2012/wordml" xmlns:w16cex="http://schemas.microsoft.com/office/word/2018/wordml/cex" xmlns:w16cid="http://schemas.microsoft.com/office/word/2016/wordml/cid" xmlns:w16="http://schemas.microsoft.com/office/word/2018/wordml" xmlns:w16sdtdh="http://schemas.microsoft.com/office/word/2020/wordml/sdtdatahash" xmlns:w16se="http://schemas.microsoft.com/office/word/2015/wordml/symex" mc:Ignorable="w14 w15 w16se w16cid w16 w16cex w16sdtdh">
-  <w:optimizeForBrowser/>
-  <w:allowPNG/>
-</w:webSettings>
 </file>
 
 <file path=word/theme/theme1.xml><?xml version="1.0" encoding="utf-8"?>

</xml_diff>